<commit_message>
include code, datasets, images and updated report as well as updated README
</commit_message>
<xml_diff>
--- a/report/Individual_Project_Report_BrianMorillo.docx
+++ b/report/Individual_Project_Report_BrianMorillo.docx
@@ -130,7 +130,7 @@
           <w:sz w:val="18"/>
           <w:szCs w:val="18"/>
         </w:rPr>
-        <w:t>dept. name of organization</w:t>
+        <w:t>School of Computing and Data Science</w:t>
       </w:r>
       <w:r>
         <w:rPr>
@@ -138,7 +138,8 @@
           <w:sz w:val="18"/>
           <w:szCs w:val="18"/>
         </w:rPr>
-        <w:t xml:space="preserve"> </w:t>
+        <w:br/>
+        <w:t>Wentworth Institute of Technology</w:t>
       </w:r>
     </w:p>
     <w:p>
@@ -169,268 +170,49 @@
     <w:p>
       <w:pPr>
         <w:pStyle w:val="Abstract"/>
+      </w:pPr>
+      <w:r>
         <w:rPr>
           <w:i/>
           <w:iCs/>
         </w:rPr>
-      </w:pPr>
-      <w:r>
-        <w:rPr>
-          <w:i/>
-          <w:iCs/>
-        </w:rPr>
         <w:t>Abstract</w:t>
       </w:r>
       <w:r>
         <w:t>—</w:t>
       </w:r>
       <w:r>
-        <w:t xml:space="preserve">This electronic document is a “live” template and already defines the components of your paper [title, text, heads, etc.] in its style sheet.  </w:t>
-      </w:r>
-      <w:r>
-        <w:rPr>
-          <w:i/>
-        </w:rPr>
-        <w:t>*</w:t>
-      </w:r>
-      <w:r>
-        <w:rPr>
-          <w:i/>
-        </w:rPr>
-        <w:t>CRITICAL:  Do</w:t>
-      </w:r>
-      <w:r>
-        <w:rPr>
-          <w:rFonts w:eastAsia="Times New Roman"/>
-          <w:i/>
+        <w:rPr>
+          <w:b w:val="0"/>
+          <w:bCs w:val="0"/>
+        </w:rPr>
+        <w:t>This study analyzes the relationship between lifestyle habits, sleep health, and chronic disease risk using two public health datasets. The primary objective was to develop a predictive model for chronic disease classification and to investigate occupational impacts on sleep quality. Two machine learning algorithms were implemented and compared: a Logistic Regression model with balanced class weights and a Random Forest Classifier. The results demonstrated a significant "Accuracy Paradox" inherent in imbalanced medical datasets. While the Random Forest model achieved a superior accuracy of 75.1%, it failed to identify any high-risk individuals (Recall of 0.00). In contrast, the Logistic Regression model prioritized sensitivity, achieving a Recall of 0.49 despite a lower overall accuracy of 49.9%. Furthermore, exploratory data analysis revealed that psychological stress is a stronger predictor of reduced sleep duration than physical activity. Occupational analysis identified distinct high-risk groups, with Nurses exhibiting an 83.6% prevalence of Sleep Apnea and Salespersons showing a 90.6% prevalence of Insomnia. These findings underscore the importance of selecting appropriate evaluation metrics beyond accuracy in health data science and highlight specific target populations for workplace health interventions.</w:t>
+      </w:r>
+    </w:p>
+    <w:p>
+      <w:pPr>
+        <w:pStyle w:val="Abstract"/>
+      </w:pPr>
+      <w:r>
+        <w:t>Keywords—</w:t>
+      </w:r>
+      <w:r>
+        <w:rPr>
+          <w:lang w:eastAsia="zh-CN"/>
+        </w:rPr>
+        <w:t>Chronic</w:t>
+      </w:r>
+      <w:r>
+        <w:rPr>
+          <w:lang w:eastAsia="zh-CN"/>
         </w:rPr>
         <w:t xml:space="preserve"> </w:t>
       </w:r>
       <w:r>
         <w:rPr>
-          <w:i/>
-        </w:rPr>
-        <w:t>Not</w:t>
-      </w:r>
-      <w:r>
-        <w:rPr>
-          <w:rFonts w:eastAsia="Times New Roman"/>
-          <w:i/>
-        </w:rPr>
-        <w:t xml:space="preserve"> </w:t>
-      </w:r>
-      <w:r>
-        <w:rPr>
-          <w:i/>
-        </w:rPr>
-        <w:t>Use</w:t>
-      </w:r>
-      <w:r>
-        <w:rPr>
-          <w:rFonts w:eastAsia="Times New Roman"/>
-          <w:i/>
-        </w:rPr>
-        <w:t xml:space="preserve"> </w:t>
-      </w:r>
-      <w:r>
-        <w:rPr>
-          <w:i/>
-        </w:rPr>
-        <w:t>Symbols,</w:t>
-      </w:r>
-      <w:r>
-        <w:rPr>
-          <w:rFonts w:eastAsia="Times New Roman"/>
-          <w:i/>
-        </w:rPr>
-        <w:t xml:space="preserve"> </w:t>
-      </w:r>
-      <w:r>
-        <w:rPr>
-          <w:i/>
-        </w:rPr>
-        <w:t>Special</w:t>
-      </w:r>
-      <w:r>
-        <w:rPr>
-          <w:rFonts w:eastAsia="Times New Roman"/>
-          <w:i/>
-        </w:rPr>
-        <w:t xml:space="preserve"> </w:t>
-      </w:r>
-      <w:r>
-        <w:rPr>
-          <w:i/>
-        </w:rPr>
-        <w:t>Characters,</w:t>
-      </w:r>
-      <w:r>
-        <w:rPr>
-          <w:rFonts w:eastAsia="Times New Roman"/>
-          <w:i/>
-        </w:rPr>
-        <w:t xml:space="preserve"> </w:t>
-      </w:r>
-      <w:r>
-        <w:rPr>
-          <w:rFonts w:eastAsia="Times New Roman"/>
-          <w:i/>
-        </w:rPr>
-        <w:t xml:space="preserve">Footnotes, </w:t>
-      </w:r>
-      <w:r>
-        <w:rPr>
-          <w:i/>
-        </w:rPr>
-        <w:t>or</w:t>
-      </w:r>
-      <w:r>
-        <w:rPr>
-          <w:rFonts w:eastAsia="Times New Roman"/>
-          <w:i/>
-        </w:rPr>
-        <w:t xml:space="preserve"> </w:t>
-      </w:r>
-      <w:r>
-        <w:rPr>
-          <w:i/>
-        </w:rPr>
-        <w:t>Math</w:t>
-      </w:r>
-      <w:r>
-        <w:rPr>
-          <w:rFonts w:eastAsia="Times New Roman"/>
-          <w:i/>
-        </w:rPr>
-        <w:t xml:space="preserve"> </w:t>
-      </w:r>
-      <w:r>
-        <w:rPr>
-          <w:i/>
-        </w:rPr>
-        <w:t>in</w:t>
-      </w:r>
-      <w:r>
-        <w:rPr>
-          <w:rFonts w:eastAsia="Times New Roman"/>
-          <w:i/>
-        </w:rPr>
-        <w:t xml:space="preserve"> Paper </w:t>
-      </w:r>
-      <w:r>
-        <w:rPr>
-          <w:i/>
-        </w:rPr>
-        <w:t>Title</w:t>
-      </w:r>
-      <w:r>
-        <w:rPr>
-          <w:rFonts w:eastAsia="Times New Roman"/>
-          <w:i/>
-        </w:rPr>
-        <w:t xml:space="preserve"> o</w:t>
-      </w:r>
-      <w:r>
-        <w:rPr>
-          <w:i/>
-        </w:rPr>
-        <w:t>r</w:t>
-      </w:r>
-      <w:r>
-        <w:rPr>
-          <w:rFonts w:eastAsia="Times New Roman"/>
-          <w:i/>
-        </w:rPr>
-        <w:t xml:space="preserve"> </w:t>
-      </w:r>
-      <w:r>
-        <w:rPr>
-          <w:i/>
-        </w:rPr>
-        <w:t>Abstract</w:t>
-      </w:r>
-      <w:r>
-        <w:t xml:space="preserve">. </w:t>
-      </w:r>
-      <w:r>
-        <w:rPr>
-          <w:iCs/>
-        </w:rPr>
-        <w:t>(</w:t>
-      </w:r>
-      <w:r>
-        <w:rPr>
-          <w:rFonts w:hint="eastAsia"/>
-          <w:b w:val="0"/>
-          <w:i/>
-          <w:iCs/>
-          <w:lang w:eastAsia="zh-CN"/>
-        </w:rPr>
-        <w:t>provide a short abstract</w:t>
-      </w:r>
-      <w:r>
-        <w:rPr>
-          <w:iCs/>
-        </w:rPr>
-        <w:t>)</w:t>
-      </w:r>
-    </w:p>
-    <w:p>
-      <w:pPr>
-        <w:pStyle w:val="Keywords"/>
-      </w:pPr>
-      <w:r>
-        <w:t>Keywords—</w:t>
-      </w:r>
-      <w:r>
-        <w:rPr>
-          <w:rFonts w:hint="eastAsia"/>
-          <w:lang w:eastAsia="zh-CN"/>
-        </w:rPr>
-        <w:t>example1</w:t>
-      </w:r>
-      <w:r>
-        <w:t>,</w:t>
-      </w:r>
-      <w:r>
-        <w:t xml:space="preserve"> </w:t>
-      </w:r>
-      <w:r>
-        <w:rPr>
-          <w:rFonts w:hint="eastAsia"/>
-          <w:lang w:eastAsia="zh-CN"/>
-        </w:rPr>
-        <w:t>example2, example3,</w:t>
-      </w:r>
-      <w:r>
-        <w:t xml:space="preserve"> </w:t>
-      </w:r>
-      <w:r>
-        <w:rPr>
-          <w:rFonts w:hint="eastAsia"/>
-          <w:lang w:eastAsia="zh-CN"/>
-        </w:rPr>
-        <w:t>example 4, example 5</w:t>
-      </w:r>
-      <w:r>
-        <w:t xml:space="preserve"> </w:t>
-      </w:r>
-      <w:r>
-        <w:rPr>
-          <w:rFonts w:hint="eastAsia"/>
-          <w:lang w:eastAsia="zh-CN"/>
-        </w:rPr>
-        <w:t xml:space="preserve">(provide </w:t>
-      </w:r>
-      <w:r>
-        <w:rPr>
-          <w:rFonts w:hint="eastAsia"/>
-          <w:lang w:eastAsia="zh-CN"/>
-        </w:rPr>
-        <w:t>3-5 keywords</w:t>
-      </w:r>
-      <w:r>
-        <w:t>)</w:t>
+          <w:lang w:eastAsia="zh-CN"/>
+        </w:rPr>
+        <w:t>Disease Prediction, Sleep Health, Random Forest, Class Imbalance</w:t>
       </w:r>
     </w:p>
     <w:p>
@@ -582,7 +364,13 @@
         <w:rPr>
           <w:lang w:val="en-US"/>
         </w:rPr>
-        <w:t xml:space="preserve">Building on these explorations, the objective of this research is to leverage quantitative analysis to determine if a comprehensive health and habit profile can accurately predict a person's chronic disease risk (categorized as high or low). This profile incorporates specific metrics such as Body Mass Index (BMI) category, measured blood pressure, average daily steps taken, and documented sleep hours. Initial examination of relevant datasets indicates a diverse population ranging in age from 18 to 79 years. </w:t>
+        <w:t xml:space="preserve">Building on these explorations, the objective of this research is to leverage quantitative analysis to determine if a comprehensive health and habit profile can accurately predict a person's chronic disease risk (categorized as high or low). This profile incorporates specific metrics such as Body Mass </w:t>
+      </w:r>
+      <w:r>
+        <w:rPr>
+          <w:lang w:val="en-US"/>
+        </w:rPr>
+        <w:t xml:space="preserve">Index (BMI) category, measured blood pressure, average daily steps taken, and documented sleep hours. Initial examination of relevant datasets indicates a diverse population ranging in age from 18 to 79 years. </w:t>
       </w:r>
       <w:r>
         <w:rPr>
@@ -738,13 +526,7 @@
         <w:rPr>
           <w:lang w:val="en-US" w:eastAsia="zh-CN"/>
         </w:rPr>
-        <w:t xml:space="preserve"> distinct datasets relating to health, lifestyle, and </w:t>
-      </w:r>
-      <w:r>
-        <w:rPr>
-          <w:lang w:val="en-US" w:eastAsia="zh-CN"/>
-        </w:rPr>
-        <w:t>sleep disorders</w:t>
+        <w:t xml:space="preserve"> distinct datasets relating to health, lifestyle, and sleep disorders</w:t>
       </w:r>
       <w:r>
         <w:rPr>
@@ -831,11 +613,19 @@
         </w:rPr>
         <w:t xml:space="preserve">” dataset was created by </w:t>
       </w:r>
-      <w:r>
-        <w:rPr>
-          <w:lang w:val="en-US" w:eastAsia="zh-CN"/>
-        </w:rPr>
-        <w:t>Sultanul Ovi</w:t>
+      <w:proofErr w:type="spellStart"/>
+      <w:r>
+        <w:rPr>
+          <w:lang w:val="en-US" w:eastAsia="zh-CN"/>
+        </w:rPr>
+        <w:t>Sultanul</w:t>
+      </w:r>
+      <w:proofErr w:type="spellEnd"/>
+      <w:r>
+        <w:rPr>
+          <w:lang w:val="en-US" w:eastAsia="zh-CN"/>
+        </w:rPr>
+        <w:t xml:space="preserve"> Ovi</w:t>
       </w:r>
       <w:r>
         <w:rPr>
@@ -856,15 +646,6 @@
         </w:rPr>
         <w:t xml:space="preserve"> of September of 2025.</w:t>
       </w:r>
-    </w:p>
-    <w:p>
-      <w:pPr>
-        <w:pStyle w:val="BodyText"/>
-        <w:ind w:firstLine="0pt"/>
-        <w:rPr>
-          <w:lang w:val="en-US" w:eastAsia="zh-CN"/>
-        </w:rPr>
-      </w:pPr>
     </w:p>
     <w:p>
       <w:pPr>
@@ -1162,6 +943,7 @@
             <w:pPr>
               <w:jc w:val="start"/>
             </w:pPr>
+            <w:proofErr w:type="spellStart"/>
             <w:r>
               <w:t>b</w:t>
             </w:r>
@@ -1171,6 +953,7 @@
               </w:rPr>
               <w:t>mi</w:t>
             </w:r>
+            <w:proofErr w:type="spellEnd"/>
             <w:r>
               <w:t xml:space="preserve"> </w:t>
             </w:r>
@@ -1228,12 +1011,14 @@
                 <w:lang w:val="en-US" w:eastAsia="zh-CN"/>
               </w:rPr>
             </w:pPr>
+            <w:proofErr w:type="spellStart"/>
             <w:r>
               <w:rPr>
                 <w:lang w:val="en-US" w:eastAsia="zh-CN"/>
               </w:rPr>
               <w:t>daily_steps</w:t>
             </w:r>
+            <w:proofErr w:type="spellEnd"/>
           </w:p>
         </w:tc>
         <w:tc>
@@ -1273,12 +1058,14 @@
                 <w:lang w:val="en-US" w:eastAsia="zh-CN"/>
               </w:rPr>
             </w:pPr>
+            <w:proofErr w:type="spellStart"/>
             <w:r>
               <w:rPr>
                 <w:lang w:val="en-US" w:eastAsia="zh-CN"/>
               </w:rPr>
               <w:t>sleep_hours</w:t>
             </w:r>
+            <w:proofErr w:type="spellEnd"/>
           </w:p>
         </w:tc>
         <w:tc>
@@ -1297,8 +1084,16 @@
               <w:rPr>
                 <w:lang w:val="en-US" w:eastAsia="zh-CN"/>
               </w:rPr>
-              <w:t>3 – 10 hrs</w:t>
-            </w:r>
+              <w:t xml:space="preserve">3 – 10 </w:t>
+            </w:r>
+            <w:proofErr w:type="spellStart"/>
+            <w:r>
+              <w:rPr>
+                <w:lang w:val="en-US" w:eastAsia="zh-CN"/>
+              </w:rPr>
+              <w:t>hrs</w:t>
+            </w:r>
+            <w:proofErr w:type="spellEnd"/>
           </w:p>
         </w:tc>
       </w:tr>
@@ -1363,12 +1158,14 @@
                 <w:lang w:val="en-US" w:eastAsia="zh-CN"/>
               </w:rPr>
             </w:pPr>
+            <w:proofErr w:type="spellStart"/>
             <w:r>
               <w:rPr>
                 <w:lang w:val="en-US" w:eastAsia="zh-CN"/>
               </w:rPr>
               <w:t>disease_risk</w:t>
             </w:r>
+            <w:proofErr w:type="spellEnd"/>
           </w:p>
         </w:tc>
         <w:tc>
@@ -1615,7 +1412,6 @@
               <w:rPr>
                 <w:lang w:val="en-US" w:eastAsia="zh-CN"/>
               </w:rPr>
-              <w:lastRenderedPageBreak/>
               <w:t>g</w:t>
             </w:r>
             <w:r>
@@ -1816,6 +1612,7 @@
                 <w:lang w:val="en-US" w:eastAsia="zh-CN"/>
               </w:rPr>
             </w:pPr>
+            <w:proofErr w:type="spellStart"/>
             <w:r>
               <w:rPr>
                 <w:lang w:val="en-US" w:eastAsia="zh-CN"/>
@@ -1840,6 +1637,7 @@
               </w:rPr>
               <w:t>evel</w:t>
             </w:r>
+            <w:proofErr w:type="spellEnd"/>
           </w:p>
         </w:tc>
         <w:tc>
@@ -1888,6 +1686,7 @@
                 <w:lang w:val="en-US" w:eastAsia="zh-CN"/>
               </w:rPr>
             </w:pPr>
+            <w:proofErr w:type="spellStart"/>
             <w:r>
               <w:rPr>
                 <w:lang w:val="en-US" w:eastAsia="zh-CN"/>
@@ -1912,6 +1711,7 @@
               </w:rPr>
               <w:t>ressure</w:t>
             </w:r>
+            <w:proofErr w:type="spellEnd"/>
           </w:p>
         </w:tc>
         <w:tc>
@@ -1966,6 +1766,7 @@
                 <w:lang w:val="en-US" w:eastAsia="zh-CN"/>
               </w:rPr>
             </w:pPr>
+            <w:proofErr w:type="spellStart"/>
             <w:r>
               <w:rPr>
                 <w:lang w:val="en-US" w:eastAsia="zh-CN"/>
@@ -1990,6 +1791,7 @@
               </w:rPr>
               <w:t>isorder</w:t>
             </w:r>
+            <w:proofErr w:type="spellEnd"/>
           </w:p>
         </w:tc>
         <w:tc>
@@ -2064,7 +1866,91 @@
         <w:rPr>
           <w:lang w:val="en-US"/>
         </w:rPr>
-        <w:t>Classification is a type of supervised machine learning method used to predict which category an observed data point belongs to. In this project, the classification model will learn the relationship between input variables (e.g., bmi, sleep_hours, daily_steps, systolic_bp, diastolic_bp, cholesterol) and the target variable, disease_risk.</w:t>
+        <w:t xml:space="preserve">Classification is a type of supervised machine learning method used to predict which category an observed data point belongs to. In this project, the classification model will learn the relationship between input variables (e.g., </w:t>
+      </w:r>
+      <w:proofErr w:type="spellStart"/>
+      <w:r>
+        <w:rPr>
+          <w:lang w:val="en-US"/>
+        </w:rPr>
+        <w:t>bmi</w:t>
+      </w:r>
+      <w:proofErr w:type="spellEnd"/>
+      <w:r>
+        <w:rPr>
+          <w:lang w:val="en-US"/>
+        </w:rPr>
+        <w:t xml:space="preserve">, </w:t>
+      </w:r>
+      <w:proofErr w:type="spellStart"/>
+      <w:r>
+        <w:rPr>
+          <w:lang w:val="en-US"/>
+        </w:rPr>
+        <w:t>sleep_hours</w:t>
+      </w:r>
+      <w:proofErr w:type="spellEnd"/>
+      <w:r>
+        <w:rPr>
+          <w:lang w:val="en-US"/>
+        </w:rPr>
+        <w:t xml:space="preserve">, </w:t>
+      </w:r>
+      <w:proofErr w:type="spellStart"/>
+      <w:r>
+        <w:rPr>
+          <w:lang w:val="en-US"/>
+        </w:rPr>
+        <w:t>daily_steps</w:t>
+      </w:r>
+      <w:proofErr w:type="spellEnd"/>
+      <w:r>
+        <w:rPr>
+          <w:lang w:val="en-US"/>
+        </w:rPr>
+        <w:t xml:space="preserve">, </w:t>
+      </w:r>
+      <w:proofErr w:type="spellStart"/>
+      <w:r>
+        <w:rPr>
+          <w:lang w:val="en-US"/>
+        </w:rPr>
+        <w:t>systolic_bp</w:t>
+      </w:r>
+      <w:proofErr w:type="spellEnd"/>
+      <w:r>
+        <w:rPr>
+          <w:lang w:val="en-US"/>
+        </w:rPr>
+        <w:t xml:space="preserve">, </w:t>
+      </w:r>
+      <w:proofErr w:type="spellStart"/>
+      <w:r>
+        <w:rPr>
+          <w:lang w:val="en-US"/>
+        </w:rPr>
+        <w:t>diastolic_bp</w:t>
+      </w:r>
+      <w:proofErr w:type="spellEnd"/>
+      <w:r>
+        <w:rPr>
+          <w:lang w:val="en-US"/>
+        </w:rPr>
+        <w:t xml:space="preserve">, cholesterol) and the target variable, </w:t>
+      </w:r>
+      <w:proofErr w:type="spellStart"/>
+      <w:r>
+        <w:rPr>
+          <w:lang w:val="en-US"/>
+        </w:rPr>
+        <w:t>disease_risk</w:t>
+      </w:r>
+      <w:proofErr w:type="spellEnd"/>
+      <w:r>
+        <w:rPr>
+          <w:lang w:val="en-US"/>
+        </w:rPr>
+        <w:t>.</w:t>
       </w:r>
     </w:p>
     <w:p>
@@ -2102,7 +1988,13 @@
         </w:numPr>
       </w:pPr>
       <w:r>
-        <w:t>Target Variable Definition: The disease_risk variable must accurately and reliably categorize individuals into high or low-risk groups.</w:t>
+        <w:t xml:space="preserve">Target Variable Definition: The </w:t>
+      </w:r>
+      <w:r>
+        <w:t>disease risk</w:t>
+      </w:r>
+      <w:r>
+        <w:t xml:space="preserve"> variable must accurately and reliably categorize individuals into high or low-risk groups.</w:t>
       </w:r>
     </w:p>
     <w:p>
@@ -2114,7 +2006,13 @@
         </w:numPr>
       </w:pPr>
       <w:r>
-        <w:t>Independence: The observations (individuals/rows) within the dataset are assumed to be independent of one another.</w:t>
+        <w:t>Independence:</w:t>
+      </w:r>
+      <w:r>
+        <w:t xml:space="preserve"> </w:t>
+      </w:r>
+      <w:r>
+        <w:t>The observations (individuals/rows) within the dataset are assumed to be independent of one another.</w:t>
       </w:r>
     </w:p>
     <w:p>
@@ -2148,6 +2046,2967 @@
       <w:r>
         <w:t>• Complexity and Interpretation: Depending on the specific algorithm chosen, the model may function as a "black box," making it challenging to interpret exactly why a prediction was made.</w:t>
       </w:r>
+    </w:p>
+    <w:p>
+      <w:pPr>
+        <w:pStyle w:val="Heading2"/>
+      </w:pPr>
+      <w:r>
+        <w:rPr>
+          <w:lang w:eastAsia="zh-CN"/>
+        </w:rPr>
+        <w:t>Model Selection and Implementation</w:t>
+      </w:r>
+    </w:p>
+    <w:p>
+      <w:pPr>
+        <w:pStyle w:val="BodyText"/>
+        <w:rPr>
+          <w:lang w:val="en-US" w:eastAsia="zh-CN"/>
+        </w:rPr>
+      </w:pPr>
+      <w:r>
+        <w:rPr>
+          <w:lang w:val="en-US" w:eastAsia="zh-CN"/>
+        </w:rPr>
+        <w:t>To predict chronic disease risk, two distinct supervised learning algorithms were implemented using the Python Scikit-learn library:</w:t>
+      </w:r>
+    </w:p>
+    <w:p>
+      <w:pPr>
+        <w:pStyle w:val="BodyText"/>
+        <w:numPr>
+          <w:ilvl w:val="0"/>
+          <w:numId w:val="27"/>
+        </w:numPr>
+        <w:rPr>
+          <w:lang w:val="en-US" w:eastAsia="zh-CN"/>
+        </w:rPr>
+      </w:pPr>
+      <w:r>
+        <w:rPr>
+          <w:i/>
+          <w:iCs/>
+          <w:lang w:val="en-US" w:eastAsia="zh-CN"/>
+        </w:rPr>
+        <w:t>Logistic Regression:</w:t>
+      </w:r>
+      <w:r>
+        <w:rPr>
+          <w:lang w:val="en-US" w:eastAsia="zh-CN"/>
+        </w:rPr>
+        <w:t xml:space="preserve"> A linear model was selected as a baseline to test for direct linear relationships between lifestyle variables and disease risk. To address the dataset's class imbalance (where "Low Risk" cases significantly outnumber "High Risk" cases), the model was configured with </w:t>
+      </w:r>
+      <w:proofErr w:type="spellStart"/>
+      <w:r>
+        <w:rPr>
+          <w:lang w:val="en-US" w:eastAsia="zh-CN"/>
+        </w:rPr>
+        <w:t>class_weight</w:t>
+      </w:r>
+      <w:proofErr w:type="spellEnd"/>
+      <w:r>
+        <w:rPr>
+          <w:lang w:val="en-US" w:eastAsia="zh-CN"/>
+        </w:rPr>
+        <w:t>='balanced', which assigns a higher penalty to misclassifying the minority class.</w:t>
+      </w:r>
+    </w:p>
+    <w:p>
+      <w:pPr>
+        <w:pStyle w:val="BodyText"/>
+        <w:numPr>
+          <w:ilvl w:val="0"/>
+          <w:numId w:val="27"/>
+        </w:numPr>
+        <w:rPr>
+          <w:lang w:val="en-US" w:eastAsia="zh-CN"/>
+        </w:rPr>
+      </w:pPr>
+      <w:r>
+        <w:rPr>
+          <w:i/>
+          <w:iCs/>
+          <w:lang w:val="en-US" w:eastAsia="zh-CN"/>
+        </w:rPr>
+        <w:t>Random Forest Classifier:</w:t>
+      </w:r>
+      <w:r>
+        <w:rPr>
+          <w:lang w:val="en-US" w:eastAsia="zh-CN"/>
+        </w:rPr>
+        <w:t xml:space="preserve"> An ensemble learning method constructing 100 decision trees was employed to capture non-linear interactions between features.</w:t>
+      </w:r>
+    </w:p>
+    <w:p>
+      <w:pPr>
+        <w:pStyle w:val="Heading2"/>
+        <w:rPr>
+          <w:lang w:eastAsia="zh-CN"/>
+        </w:rPr>
+      </w:pPr>
+      <w:r>
+        <w:rPr>
+          <w:lang w:eastAsia="zh-CN"/>
+        </w:rPr>
+        <w:t>Evaluation Metrics</w:t>
+      </w:r>
+    </w:p>
+    <w:p>
+      <w:pPr>
+        <w:ind w:firstLine="14.40pt"/>
+        <w:jc w:val="both"/>
+        <w:rPr>
+          <w:lang w:eastAsia="zh-CN"/>
+        </w:rPr>
+      </w:pPr>
+      <w:r>
+        <w:rPr>
+          <w:lang w:eastAsia="zh-CN"/>
+        </w:rPr>
+        <w:t>Given the imbalanced nature of the dataset, relying solely on Accuracy can be misleading. Therefore, the models were evaluated using a comprehensive set of metrics defined as follows</w:t>
+      </w:r>
+      <w:r>
+        <w:rPr>
+          <w:lang w:eastAsia="zh-CN"/>
+        </w:rPr>
+        <w:t>:</w:t>
+      </w:r>
+      <w:r>
+        <w:rPr>
+          <w:lang w:eastAsia="zh-CN"/>
+        </w:rPr>
+        <w:br/>
+      </w:r>
+    </w:p>
+    <w:p>
+      <w:pPr>
+        <w:pStyle w:val="ListParagraph"/>
+        <w:numPr>
+          <w:ilvl w:val="0"/>
+          <w:numId w:val="28"/>
+        </w:numPr>
+        <w:jc w:val="both"/>
+        <w:rPr>
+          <w:lang w:eastAsia="zh-CN"/>
+        </w:rPr>
+      </w:pPr>
+      <w:r>
+        <w:rPr>
+          <w:i/>
+          <w:iCs/>
+          <w:lang w:eastAsia="zh-CN"/>
+        </w:rPr>
+        <w:t>Accuracy:</w:t>
+      </w:r>
+      <w:r>
+        <w:rPr>
+          <w:lang w:eastAsia="zh-CN"/>
+        </w:rPr>
+        <w:t xml:space="preserve"> The ratio of correctly predicted observations to the total observations.</w:t>
+      </w:r>
+      <w:r>
+        <w:rPr>
+          <w:lang w:eastAsia="zh-CN"/>
+        </w:rPr>
+        <w:br/>
+      </w:r>
+      <w:r>
+        <w:rPr>
+          <w:lang w:eastAsia="zh-CN"/>
+        </w:rPr>
+        <w:br/>
+      </w:r>
+      <m:oMathPara>
+        <m:oMath>
+          <m:r>
+            <w:rPr>
+              <w:rFonts w:ascii="Cambria Math" w:hAnsi="Cambria Math"/>
+              <w:lang w:eastAsia="zh-CN"/>
+            </w:rPr>
+            <m:t>Accuracy=</m:t>
+          </m:r>
+          <m:f>
+            <m:fPr>
+              <m:ctrlPr>
+                <w:rPr>
+                  <w:rFonts w:ascii="Cambria Math" w:hAnsi="Cambria Math"/>
+                  <w:i/>
+                  <w:lang w:eastAsia="zh-CN"/>
+                </w:rPr>
+              </m:ctrlPr>
+            </m:fPr>
+            <m:num>
+              <m:r>
+                <w:rPr>
+                  <w:rFonts w:ascii="Cambria Math" w:hAnsi="Cambria Math"/>
+                  <w:lang w:eastAsia="zh-CN"/>
+                </w:rPr>
+                <m:t>TP+TN</m:t>
+              </m:r>
+            </m:num>
+            <m:den>
+              <m:r>
+                <w:rPr>
+                  <w:rFonts w:ascii="Cambria Math" w:hAnsi="Cambria Math"/>
+                  <w:lang w:eastAsia="zh-CN"/>
+                </w:rPr>
+                <m:t>TP+TN+FP+FN</m:t>
+              </m:r>
+            </m:den>
+          </m:f>
+          <m:r>
+            <w:rPr>
+              <w:lang w:eastAsia="zh-CN"/>
+            </w:rPr>
+            <w:br/>
+          </m:r>
+          <m:r>
+            <w:rPr>
+              <w:lang w:eastAsia="zh-CN"/>
+            </w:rPr>
+            <w:br/>
+          </m:r>
+        </m:oMath>
+      </m:oMathPara>
+    </w:p>
+    <w:p>
+      <w:pPr>
+        <w:pStyle w:val="ListParagraph"/>
+        <w:numPr>
+          <w:ilvl w:val="0"/>
+          <w:numId w:val="28"/>
+        </w:numPr>
+        <w:jc w:val="both"/>
+        <w:rPr>
+          <w:lang w:eastAsia="zh-CN"/>
+        </w:rPr>
+      </w:pPr>
+      <w:r>
+        <w:rPr>
+          <w:i/>
+          <w:iCs/>
+          <w:lang w:eastAsia="zh-CN"/>
+        </w:rPr>
+        <w:t>Recall (Sensitivity):</w:t>
+      </w:r>
+      <w:r>
+        <w:rPr>
+          <w:lang w:eastAsia="zh-CN"/>
+        </w:rPr>
+        <w:t xml:space="preserve"> The ratio of correctly predicted positive observations (High Risk) to </w:t>
+      </w:r>
+      <w:r>
+        <w:rPr>
+          <w:lang w:eastAsia="zh-CN"/>
+        </w:rPr>
+        <w:t>all</w:t>
+      </w:r>
+      <w:r>
+        <w:rPr>
+          <w:lang w:eastAsia="zh-CN"/>
+        </w:rPr>
+        <w:t xml:space="preserve"> observations in actual class. This is critical in medical diagnosis to ensure sick patients are not overlooked.</w:t>
+      </w:r>
+      <w:r>
+        <w:rPr>
+          <w:lang w:eastAsia="zh-CN"/>
+        </w:rPr>
+        <w:br/>
+      </w:r>
+      <w:r>
+        <w:rPr>
+          <w:lang w:eastAsia="zh-CN"/>
+        </w:rPr>
+        <w:br/>
+      </w:r>
+      <m:oMathPara>
+        <m:oMath>
+          <m:r>
+            <w:rPr>
+              <w:rFonts w:ascii="Cambria Math" w:hAnsi="Cambria Math"/>
+              <w:lang w:eastAsia="zh-CN"/>
+            </w:rPr>
+            <m:t>Recall=</m:t>
+          </m:r>
+          <m:f>
+            <m:fPr>
+              <m:ctrlPr>
+                <w:rPr>
+                  <w:rFonts w:ascii="Cambria Math" w:hAnsi="Cambria Math"/>
+                  <w:i/>
+                  <w:lang w:eastAsia="zh-CN"/>
+                </w:rPr>
+              </m:ctrlPr>
+            </m:fPr>
+            <m:num>
+              <m:r>
+                <w:rPr>
+                  <w:rFonts w:ascii="Cambria Math" w:hAnsi="Cambria Math"/>
+                  <w:lang w:eastAsia="zh-CN"/>
+                </w:rPr>
+                <m:t>TP</m:t>
+              </m:r>
+            </m:num>
+            <m:den>
+              <m:r>
+                <w:rPr>
+                  <w:rFonts w:ascii="Cambria Math" w:hAnsi="Cambria Math"/>
+                  <w:lang w:eastAsia="zh-CN"/>
+                </w:rPr>
+                <m:t>TP+FN</m:t>
+              </m:r>
+            </m:den>
+          </m:f>
+          <m:r>
+            <w:rPr>
+              <w:lang w:eastAsia="zh-CN"/>
+            </w:rPr>
+            <w:br/>
+          </m:r>
+        </m:oMath>
+      </m:oMathPara>
+    </w:p>
+    <w:p>
+      <w:pPr>
+        <w:pStyle w:val="ListParagraph"/>
+        <w:numPr>
+          <w:ilvl w:val="0"/>
+          <w:numId w:val="28"/>
+        </w:numPr>
+        <w:jc w:val="both"/>
+        <w:rPr>
+          <w:lang w:eastAsia="zh-CN"/>
+        </w:rPr>
+      </w:pPr>
+      <w:r>
+        <w:rPr>
+          <w:i/>
+          <w:iCs/>
+          <w:lang w:eastAsia="zh-CN"/>
+        </w:rPr>
+        <w:t>Precision:</w:t>
+      </w:r>
+      <w:r>
+        <w:rPr>
+          <w:lang w:eastAsia="zh-CN"/>
+        </w:rPr>
+        <w:t xml:space="preserve"> The ratio of correctly predicted positive observations to the total predicted positive observations.</w:t>
+      </w:r>
+      <w:r>
+        <w:rPr>
+          <w:lang w:eastAsia="zh-CN"/>
+        </w:rPr>
+        <w:br/>
+      </w:r>
+      <w:r>
+        <w:rPr>
+          <w:lang w:eastAsia="zh-CN"/>
+        </w:rPr>
+        <w:br/>
+      </w:r>
+      <m:oMathPara>
+        <m:oMath>
+          <m:r>
+            <w:rPr>
+              <w:rFonts w:ascii="Cambria Math" w:hAnsi="Cambria Math"/>
+              <w:lang w:eastAsia="zh-CN"/>
+            </w:rPr>
+            <m:t>Precision=</m:t>
+          </m:r>
+          <m:f>
+            <m:fPr>
+              <m:ctrlPr>
+                <w:rPr>
+                  <w:rFonts w:ascii="Cambria Math" w:hAnsi="Cambria Math"/>
+                  <w:i/>
+                  <w:lang w:eastAsia="zh-CN"/>
+                </w:rPr>
+              </m:ctrlPr>
+            </m:fPr>
+            <m:num>
+              <m:r>
+                <w:rPr>
+                  <w:rFonts w:ascii="Cambria Math" w:hAnsi="Cambria Math"/>
+                  <w:lang w:eastAsia="zh-CN"/>
+                </w:rPr>
+                <m:t>TP</m:t>
+              </m:r>
+            </m:num>
+            <m:den>
+              <m:r>
+                <w:rPr>
+                  <w:rFonts w:ascii="Cambria Math" w:hAnsi="Cambria Math"/>
+                  <w:lang w:eastAsia="zh-CN"/>
+                </w:rPr>
+                <m:t>TP+FP</m:t>
+              </m:r>
+            </m:den>
+          </m:f>
+          <m:r>
+            <w:rPr>
+              <w:lang w:eastAsia="zh-CN"/>
+            </w:rPr>
+            <w:br/>
+          </m:r>
+        </m:oMath>
+      </m:oMathPara>
+    </w:p>
+    <w:p>
+      <w:pPr>
+        <w:jc w:val="both"/>
+        <w:rPr>
+          <w:lang w:eastAsia="zh-CN"/>
+        </w:rPr>
+      </w:pPr>
+      <w:r>
+        <w:rPr>
+          <w:lang w:eastAsia="zh-CN"/>
+        </w:rPr>
+        <w:t>Where: TP = True Positives, TN = True Negatives, FP = False Positives, FN = False Negatives.</w:t>
+      </w:r>
+    </w:p>
+    <w:p>
+      <w:pPr>
+        <w:jc w:val="both"/>
+        <w:rPr>
+          <w:lang w:eastAsia="zh-CN"/>
+        </w:rPr>
+      </w:pPr>
+    </w:p>
+    <w:p>
+      <w:pPr>
+        <w:pStyle w:val="Heading2"/>
+        <w:rPr>
+          <w:lang w:eastAsia="zh-CN"/>
+        </w:rPr>
+      </w:pPr>
+      <w:r>
+        <w:rPr>
+          <w:lang w:eastAsia="zh-CN"/>
+        </w:rPr>
+        <w:t>Analytical Techniques</w:t>
+      </w:r>
+    </w:p>
+    <w:p>
+      <w:pPr>
+        <w:ind w:firstLine="14.40pt"/>
+        <w:jc w:val="both"/>
+        <w:rPr>
+          <w:lang w:eastAsia="zh-CN"/>
+        </w:rPr>
+      </w:pPr>
+      <w:r>
+        <w:rPr>
+          <w:lang w:eastAsia="zh-CN"/>
+        </w:rPr>
+        <w:t>To address the research questions regarding lifestyle correlations,</w:t>
+      </w:r>
+      <w:r>
+        <w:rPr>
+          <w:lang w:eastAsia="zh-CN"/>
+        </w:rPr>
+        <w:t xml:space="preserve"> </w:t>
+      </w:r>
+      <w:r>
+        <w:rPr>
+          <w:lang w:eastAsia="zh-CN"/>
+        </w:rPr>
+        <w:t xml:space="preserve">Grouping and Aggregation methods were </w:t>
+      </w:r>
+      <w:r>
+        <w:rPr>
+          <w:noProof/>
+          <w:lang w:eastAsia="zh-CN"/>
+        </w:rPr>
+        <w:lastRenderedPageBreak/>
+        <w:drawing>
+          <wp:anchor distT="45720" distB="45720" distL="114300" distR="114300" simplePos="0" relativeHeight="251659264" behindDoc="0" locked="0" layoutInCell="1" allowOverlap="1" wp14:anchorId="1F94448A" wp14:editId="1A3842EA">
+            <wp:simplePos x="0" y="0"/>
+            <wp:positionH relativeFrom="margin">
+              <wp:posOffset>3583940</wp:posOffset>
+            </wp:positionH>
+            <wp:positionV relativeFrom="paragraph">
+              <wp:posOffset>2540</wp:posOffset>
+            </wp:positionV>
+            <wp:extent cx="2800350" cy="1404620"/>
+            <wp:effectExtent l="0" t="0" r="19050" b="20320"/>
+            <wp:wrapSquare wrapText="bothSides"/>
+            <wp:docPr id="217" name="Text Box 2"/>
+            <wp:cNvGraphicFramePr>
+              <a:graphicFrameLocks xmlns:a="http://purl.oclc.org/ooxml/drawingml/main"/>
+            </wp:cNvGraphicFramePr>
+            <a:graphic xmlns:a="http://purl.oclc.org/ooxml/drawingml/main">
+              <a:graphicData uri="http://schemas.microsoft.com/office/word/2010/wordprocessingShape">
+                <wp:wsp>
+                  <wp:cNvSpPr txBox="1">
+                    <a:spLocks noChangeArrowheads="1"/>
+                  </wp:cNvSpPr>
+                  <wp:spPr bwMode="auto">
+                    <a:xfrm>
+                      <a:off x="0" y="0"/>
+                      <a:ext cx="2800350" cy="1404620"/>
+                    </a:xfrm>
+                    <a:prstGeom prst="rect">
+                      <a:avLst/>
+                    </a:prstGeom>
+                    <a:solidFill>
+                      <a:srgbClr val="FFFFFF"/>
+                    </a:solidFill>
+                    <a:ln w="9525">
+                      <a:solidFill>
+                        <a:srgbClr val="000000"/>
+                      </a:solidFill>
+                      <a:miter lim="800%"/>
+                      <a:headEnd/>
+                      <a:tailEnd/>
+                    </a:ln>
+                  </wp:spPr>
+                  <wp:txbx>
+                    <wne:txbxContent>
+                      <w:p>
+                        <w:r>
+                          <w:rPr>
+                            <w:noProof/>
+                          </w:rPr>
+                          <w:drawing>
+                            <wp:inline distT="0" distB="0" distL="0" distR="0" wp14:anchorId="633D8CE3" wp14:editId="635C95C3">
+                              <wp:extent cx="2371725" cy="1976755"/>
+                              <wp:effectExtent l="0" t="0" r="9525" b="4445"/>
+                              <wp:docPr id="1883203222" name="Picture 1" descr="A blue and white graph&#10;&#10;AI-generated content may be incorrect."/>
+                              <wp:cNvGraphicFramePr>
+                                <a:graphicFrameLocks xmlns:a="http://purl.oclc.org/ooxml/drawingml/main" noChangeAspect="1"/>
+                              </wp:cNvGraphicFramePr>
+                              <a:graphic xmlns:a="http://purl.oclc.org/ooxml/drawingml/main">
+                                <a:graphicData uri="http://purl.oclc.org/ooxml/drawingml/picture">
+                                  <pic:pic xmlns:pic="http://purl.oclc.org/ooxml/drawingml/picture">
+                                    <pic:nvPicPr>
+                                      <pic:cNvPr id="1329656740" name="Picture 1" descr="A blue and white graph&#10;&#10;AI-generated content may be incorrect."/>
+                                      <pic:cNvPicPr/>
+                                    </pic:nvPicPr>
+                                    <pic:blipFill>
+                                      <a:blip r:embed="rId9">
+                                        <a:extLst>
+                                          <a:ext uri="{28A0092B-C50C-407E-A947-70E740481C1C}">
+                                            <a14:useLocalDpi xmlns:a14="http://schemas.microsoft.com/office/drawing/2010/main" val="0"/>
+                                          </a:ext>
+                                        </a:extLst>
+                                      </a:blip>
+                                      <a:stretch>
+                                        <a:fillRect/>
+                                      </a:stretch>
+                                    </pic:blipFill>
+                                    <pic:spPr>
+                                      <a:xfrm>
+                                        <a:off x="0" y="0"/>
+                                        <a:ext cx="2371725" cy="1976755"/>
+                                      </a:xfrm>
+                                      <a:prstGeom prst="rect">
+                                        <a:avLst/>
+                                      </a:prstGeom>
+                                    </pic:spPr>
+                                  </pic:pic>
+                                </a:graphicData>
+                              </a:graphic>
+                            </wp:inline>
+                          </w:drawing>
+                        </w:r>
+                        <w:r>
+                          <w:t xml:space="preserve"> </w:t>
+                        </w:r>
+                      </w:p>
+                      <w:p/>
+                      <w:p>
+                        <w:r>
+                          <w:rPr>
+                            <w:noProof/>
+                          </w:rPr>
+                          <w:drawing>
+                            <wp:inline distT="0" distB="0" distL="0" distR="0" wp14:anchorId="210F03CA" wp14:editId="7BC9EEEC">
+                              <wp:extent cx="2371725" cy="1976755"/>
+                              <wp:effectExtent l="0" t="0" r="9525" b="4445"/>
+                              <wp:docPr id="1564586767" name="Picture 2" descr="A green and white graph&#10;&#10;AI-generated content may be incorrect."/>
+                              <wp:cNvGraphicFramePr>
+                                <a:graphicFrameLocks xmlns:a="http://purl.oclc.org/ooxml/drawingml/main" noChangeAspect="1"/>
+                              </wp:cNvGraphicFramePr>
+                              <a:graphic xmlns:a="http://purl.oclc.org/ooxml/drawingml/main">
+                                <a:graphicData uri="http://purl.oclc.org/ooxml/drawingml/picture">
+                                  <pic:pic xmlns:pic="http://purl.oclc.org/ooxml/drawingml/picture">
+                                    <pic:nvPicPr>
+                                      <pic:cNvPr id="1656611581" name="Picture 2" descr="A green and white graph&#10;&#10;AI-generated content may be incorrect."/>
+                                      <pic:cNvPicPr/>
+                                    </pic:nvPicPr>
+                                    <pic:blipFill>
+                                      <a:blip r:embed="rId10">
+                                        <a:extLst>
+                                          <a:ext uri="{28A0092B-C50C-407E-A947-70E740481C1C}">
+                                            <a14:useLocalDpi xmlns:a14="http://schemas.microsoft.com/office/drawing/2010/main" val="0"/>
+                                          </a:ext>
+                                        </a:extLst>
+                                      </a:blip>
+                                      <a:stretch>
+                                        <a:fillRect/>
+                                      </a:stretch>
+                                    </pic:blipFill>
+                                    <pic:spPr>
+                                      <a:xfrm>
+                                        <a:off x="0" y="0"/>
+                                        <a:ext cx="2371725" cy="1976755"/>
+                                      </a:xfrm>
+                                      <a:prstGeom prst="rect">
+                                        <a:avLst/>
+                                      </a:prstGeom>
+                                    </pic:spPr>
+                                  </pic:pic>
+                                </a:graphicData>
+                              </a:graphic>
+                            </wp:inline>
+                          </w:drawing>
+                        </w:r>
+                      </w:p>
+                    </wne:txbxContent>
+                  </wp:txbx>
+                  <wp:bodyPr rot="0" vert="horz" wrap="square" lIns="91440" tIns="45720" rIns="91440" bIns="45720" anchor="t" anchorCtr="0">
+                    <a:spAutoFit/>
+                  </wp:bodyPr>
+                </wp:wsp>
+              </a:graphicData>
+            </a:graphic>
+            <wp14:sizeRelH relativeFrom="margin">
+              <wp14:pctWidth>0%</wp14:pctWidth>
+            </wp14:sizeRelH>
+            <wp14:sizeRelV relativeFrom="margin">
+              <wp14:pctHeight>20%</wp14:pctHeight>
+            </wp14:sizeRelV>
+          </wp:anchor>
+        </w:drawing>
+      </w:r>
+      <w:r>
+        <w:rPr>
+          <w:lang w:eastAsia="zh-CN"/>
+        </w:rPr>
+        <w:t>employed. Rather than relying solely on global correlation coefficients, the data was grouped by specific attributes (e.g., Occupation, Stress Level) to calculate mean health metrics. This approach allowed for the identification of specific non-linear patterns and "high-risk" categories within the population.</w:t>
+      </w:r>
+    </w:p>
+    <w:p>
+      <w:pPr>
+        <w:pStyle w:val="Heading1"/>
+        <w:rPr>
+          <w:lang w:eastAsia="zh-CN"/>
+        </w:rPr>
+      </w:pPr>
+      <w:r>
+        <w:rPr>
+          <w:lang w:eastAsia="zh-CN"/>
+        </w:rPr>
+        <w:t>Results</w:t>
+      </w:r>
+    </w:p>
+    <w:p>
+      <w:pPr>
+        <w:pStyle w:val="Heading2"/>
+        <w:rPr>
+          <w:lang w:eastAsia="zh-CN"/>
+        </w:rPr>
+      </w:pPr>
+      <w:r>
+        <w:rPr>
+          <w:lang w:eastAsia="zh-CN"/>
+        </w:rPr>
+        <w:t>Prediction of Chronic Disease Risk</w:t>
+      </w:r>
+      <w:r>
+        <w:rPr>
+          <w:lang w:eastAsia="zh-CN"/>
+        </w:rPr>
+        <w:br/>
+      </w:r>
+    </w:p>
+    <w:p>
+      <w:pPr>
+        <w:rPr>
+          <w:lang w:eastAsia="zh-CN"/>
+        </w:rPr>
+      </w:pPr>
+      <w:r>
+        <w:rPr>
+          <w:b/>
+          <w:bCs/>
+          <w:lang w:eastAsia="zh-CN"/>
+        </w:rPr>
+        <w:t>Table 1 Model Performance Comparison</w:t>
+      </w:r>
+      <w:r>
+        <w:rPr>
+          <w:b/>
+          <w:bCs/>
+          <w:lang w:eastAsia="zh-CN"/>
+        </w:rPr>
+        <w:br/>
+      </w:r>
+    </w:p>
+    <w:tbl>
+      <w:tblPr>
+        <w:tblStyle w:val="TableGrid"/>
+        <w:tblW w:w="0pt" w:type="auto"/>
+        <w:tblLook w:firstRow="1" w:lastRow="0" w:firstColumn="1" w:lastColumn="0" w:noHBand="0" w:noVBand="1"/>
+      </w:tblPr>
+      <w:tblGrid>
+        <w:gridCol w:w="890"/>
+        <w:gridCol w:w="753"/>
+        <w:gridCol w:w="699"/>
+        <w:gridCol w:w="553"/>
+        <w:gridCol w:w="782"/>
+        <w:gridCol w:w="610"/>
+        <w:gridCol w:w="569"/>
+      </w:tblGrid>
+      <w:tr>
+        <w:tc>
+          <w:tcPr>
+            <w:tcW w:w="55.25pt" w:type="dxa"/>
+          </w:tcPr>
+          <w:p>
+            <w:pPr>
+              <w:rPr>
+                <w:sz w:val="14"/>
+                <w:szCs w:val="14"/>
+                <w:lang w:eastAsia="zh-CN"/>
+              </w:rPr>
+            </w:pPr>
+            <w:r>
+              <w:rPr>
+                <w:sz w:val="14"/>
+                <w:szCs w:val="14"/>
+                <w:lang w:eastAsia="zh-CN"/>
+              </w:rPr>
+              <w:t>Model</w:t>
+            </w:r>
+          </w:p>
+        </w:tc>
+        <w:tc>
+          <w:tcPr>
+            <w:tcW w:w="15.95pt" w:type="dxa"/>
+          </w:tcPr>
+          <w:p>
+            <w:pPr>
+              <w:rPr>
+                <w:sz w:val="14"/>
+                <w:szCs w:val="14"/>
+                <w:lang w:eastAsia="zh-CN"/>
+              </w:rPr>
+            </w:pPr>
+            <w:r>
+              <w:rPr>
+                <w:sz w:val="14"/>
+                <w:szCs w:val="14"/>
+                <w:lang w:eastAsia="zh-CN"/>
+              </w:rPr>
+              <w:t>Accuracy</w:t>
+            </w:r>
+          </w:p>
+        </w:tc>
+        <w:tc>
+          <w:tcPr>
+            <w:tcW w:w="15.95pt" w:type="dxa"/>
+          </w:tcPr>
+          <w:p>
+            <w:pPr>
+              <w:rPr>
+                <w:sz w:val="14"/>
+                <w:szCs w:val="14"/>
+                <w:lang w:eastAsia="zh-CN"/>
+              </w:rPr>
+            </w:pPr>
+            <w:r>
+              <w:rPr>
+                <w:sz w:val="14"/>
+                <w:szCs w:val="14"/>
+                <w:lang w:eastAsia="zh-CN"/>
+              </w:rPr>
+              <w:t>Training Time</w:t>
+            </w:r>
+          </w:p>
+        </w:tc>
+        <w:tc>
+          <w:tcPr>
+            <w:tcW w:w="34.40pt" w:type="dxa"/>
+          </w:tcPr>
+          <w:p>
+            <w:pPr>
+              <w:rPr>
+                <w:sz w:val="14"/>
+                <w:szCs w:val="14"/>
+                <w:lang w:eastAsia="zh-CN"/>
+              </w:rPr>
+            </w:pPr>
+            <w:r>
+              <w:rPr>
+                <w:sz w:val="14"/>
+                <w:szCs w:val="14"/>
+                <w:lang w:eastAsia="zh-CN"/>
+              </w:rPr>
+              <w:t>Class</w:t>
+            </w:r>
+          </w:p>
+        </w:tc>
+        <w:tc>
+          <w:tcPr>
+            <w:tcW w:w="48.10pt" w:type="dxa"/>
+          </w:tcPr>
+          <w:p>
+            <w:pPr>
+              <w:rPr>
+                <w:sz w:val="14"/>
+                <w:szCs w:val="14"/>
+                <w:lang w:eastAsia="zh-CN"/>
+              </w:rPr>
+            </w:pPr>
+            <w:r>
+              <w:rPr>
+                <w:sz w:val="14"/>
+                <w:szCs w:val="14"/>
+                <w:lang w:eastAsia="zh-CN"/>
+              </w:rPr>
+              <w:t>Precision</w:t>
+            </w:r>
+          </w:p>
+        </w:tc>
+        <w:tc>
+          <w:tcPr>
+            <w:tcW w:w="37.80pt" w:type="dxa"/>
+          </w:tcPr>
+          <w:p>
+            <w:pPr>
+              <w:rPr>
+                <w:sz w:val="14"/>
+                <w:szCs w:val="14"/>
+                <w:lang w:eastAsia="zh-CN"/>
+              </w:rPr>
+            </w:pPr>
+            <w:r>
+              <w:rPr>
+                <w:sz w:val="14"/>
+                <w:szCs w:val="14"/>
+                <w:lang w:eastAsia="zh-CN"/>
+              </w:rPr>
+              <w:t>Recall</w:t>
+            </w:r>
+          </w:p>
+        </w:tc>
+        <w:tc>
+          <w:tcPr>
+            <w:tcW w:w="35.35pt" w:type="dxa"/>
+          </w:tcPr>
+          <w:p>
+            <w:pPr>
+              <w:rPr>
+                <w:sz w:val="14"/>
+                <w:szCs w:val="14"/>
+                <w:lang w:eastAsia="zh-CN"/>
+              </w:rPr>
+            </w:pPr>
+            <w:r>
+              <w:rPr>
+                <w:sz w:val="14"/>
+                <w:szCs w:val="14"/>
+                <w:lang w:eastAsia="zh-CN"/>
+              </w:rPr>
+              <w:t>F1-Score</w:t>
+            </w:r>
+          </w:p>
+        </w:tc>
+      </w:tr>
+      <w:tr>
+        <w:tc>
+          <w:tcPr>
+            <w:tcW w:w="55.25pt" w:type="dxa"/>
+          </w:tcPr>
+          <w:p>
+            <w:pPr>
+              <w:rPr>
+                <w:sz w:val="14"/>
+                <w:szCs w:val="14"/>
+                <w:lang w:eastAsia="zh-CN"/>
+              </w:rPr>
+            </w:pPr>
+            <w:r>
+              <w:rPr>
+                <w:sz w:val="14"/>
+                <w:szCs w:val="14"/>
+                <w:lang w:eastAsia="zh-CN"/>
+              </w:rPr>
+              <w:t>Logistic Regression</w:t>
+            </w:r>
+          </w:p>
+        </w:tc>
+        <w:tc>
+          <w:tcPr>
+            <w:tcW w:w="15.95pt" w:type="dxa"/>
+          </w:tcPr>
+          <w:p>
+            <w:pPr>
+              <w:rPr>
+                <w:sz w:val="14"/>
+                <w:szCs w:val="14"/>
+                <w:lang w:eastAsia="zh-CN"/>
+              </w:rPr>
+            </w:pPr>
+            <w:r>
+              <w:rPr>
+                <w:sz w:val="14"/>
+                <w:szCs w:val="14"/>
+                <w:lang w:eastAsia="zh-CN"/>
+              </w:rPr>
+              <w:t>49.9%</w:t>
+            </w:r>
+          </w:p>
+        </w:tc>
+        <w:tc>
+          <w:tcPr>
+            <w:tcW w:w="15.95pt" w:type="dxa"/>
+          </w:tcPr>
+          <w:p>
+            <w:pPr>
+              <w:rPr>
+                <w:sz w:val="14"/>
+                <w:szCs w:val="14"/>
+                <w:lang w:eastAsia="zh-CN"/>
+              </w:rPr>
+            </w:pPr>
+            <w:r>
+              <w:rPr>
+                <w:sz w:val="14"/>
+                <w:szCs w:val="14"/>
+                <w:lang w:eastAsia="zh-CN"/>
+              </w:rPr>
+              <w:t>0.069s</w:t>
+            </w:r>
+          </w:p>
+        </w:tc>
+        <w:tc>
+          <w:tcPr>
+            <w:tcW w:w="34.40pt" w:type="dxa"/>
+          </w:tcPr>
+          <w:p>
+            <w:pPr>
+              <w:rPr>
+                <w:sz w:val="14"/>
+                <w:szCs w:val="14"/>
+                <w:lang w:eastAsia="zh-CN"/>
+              </w:rPr>
+            </w:pPr>
+            <w:r>
+              <w:rPr>
+                <w:sz w:val="14"/>
+                <w:szCs w:val="14"/>
+                <w:lang w:eastAsia="zh-CN"/>
+              </w:rPr>
+              <w:t>Low Risk</w:t>
+            </w:r>
+          </w:p>
+        </w:tc>
+        <w:tc>
+          <w:tcPr>
+            <w:tcW w:w="48.10pt" w:type="dxa"/>
+          </w:tcPr>
+          <w:p>
+            <w:pPr>
+              <w:rPr>
+                <w:sz w:val="14"/>
+                <w:szCs w:val="14"/>
+                <w:lang w:eastAsia="zh-CN"/>
+              </w:rPr>
+            </w:pPr>
+            <w:r>
+              <w:rPr>
+                <w:sz w:val="14"/>
+                <w:szCs w:val="14"/>
+                <w:lang w:eastAsia="zh-CN"/>
+              </w:rPr>
+              <w:t>0.75</w:t>
+            </w:r>
+          </w:p>
+        </w:tc>
+        <w:tc>
+          <w:tcPr>
+            <w:tcW w:w="37.80pt" w:type="dxa"/>
+          </w:tcPr>
+          <w:p>
+            <w:pPr>
+              <w:rPr>
+                <w:sz w:val="14"/>
+                <w:szCs w:val="14"/>
+                <w:lang w:eastAsia="zh-CN"/>
+              </w:rPr>
+            </w:pPr>
+            <w:r>
+              <w:rPr>
+                <w:sz w:val="14"/>
+                <w:szCs w:val="14"/>
+                <w:lang w:eastAsia="zh-CN"/>
+              </w:rPr>
+              <w:t>0.50</w:t>
+            </w:r>
+          </w:p>
+        </w:tc>
+        <w:tc>
+          <w:tcPr>
+            <w:tcW w:w="35.35pt" w:type="dxa"/>
+          </w:tcPr>
+          <w:p>
+            <w:pPr>
+              <w:rPr>
+                <w:sz w:val="14"/>
+                <w:szCs w:val="14"/>
+                <w:lang w:eastAsia="zh-CN"/>
+              </w:rPr>
+            </w:pPr>
+            <w:r>
+              <w:rPr>
+                <w:sz w:val="14"/>
+                <w:szCs w:val="14"/>
+                <w:lang w:eastAsia="zh-CN"/>
+              </w:rPr>
+              <w:t>0.60</w:t>
+            </w:r>
+          </w:p>
+        </w:tc>
+      </w:tr>
+      <w:tr>
+        <w:tc>
+          <w:tcPr>
+            <w:tcW w:w="55.25pt" w:type="dxa"/>
+          </w:tcPr>
+          <w:p>
+            <w:pPr>
+              <w:rPr>
+                <w:sz w:val="14"/>
+                <w:szCs w:val="14"/>
+                <w:lang w:eastAsia="zh-CN"/>
+              </w:rPr>
+            </w:pPr>
+          </w:p>
+        </w:tc>
+        <w:tc>
+          <w:tcPr>
+            <w:tcW w:w="15.95pt" w:type="dxa"/>
+          </w:tcPr>
+          <w:p>
+            <w:pPr>
+              <w:rPr>
+                <w:sz w:val="14"/>
+                <w:szCs w:val="14"/>
+                <w:lang w:eastAsia="zh-CN"/>
+              </w:rPr>
+            </w:pPr>
+          </w:p>
+        </w:tc>
+        <w:tc>
+          <w:tcPr>
+            <w:tcW w:w="15.95pt" w:type="dxa"/>
+          </w:tcPr>
+          <w:p>
+            <w:pPr>
+              <w:rPr>
+                <w:sz w:val="14"/>
+                <w:szCs w:val="14"/>
+                <w:lang w:eastAsia="zh-CN"/>
+              </w:rPr>
+            </w:pPr>
+          </w:p>
+        </w:tc>
+        <w:tc>
+          <w:tcPr>
+            <w:tcW w:w="34.40pt" w:type="dxa"/>
+          </w:tcPr>
+          <w:p>
+            <w:pPr>
+              <w:rPr>
+                <w:sz w:val="14"/>
+                <w:szCs w:val="14"/>
+                <w:lang w:eastAsia="zh-CN"/>
+              </w:rPr>
+            </w:pPr>
+            <w:r>
+              <w:rPr>
+                <w:sz w:val="14"/>
+                <w:szCs w:val="14"/>
+                <w:lang w:eastAsia="zh-CN"/>
+              </w:rPr>
+              <w:t>High Risk</w:t>
+            </w:r>
+          </w:p>
+        </w:tc>
+        <w:tc>
+          <w:tcPr>
+            <w:tcW w:w="48.10pt" w:type="dxa"/>
+          </w:tcPr>
+          <w:p>
+            <w:pPr>
+              <w:rPr>
+                <w:sz w:val="14"/>
+                <w:szCs w:val="14"/>
+                <w:lang w:eastAsia="zh-CN"/>
+              </w:rPr>
+            </w:pPr>
+            <w:r>
+              <w:rPr>
+                <w:sz w:val="14"/>
+                <w:szCs w:val="14"/>
+                <w:lang w:eastAsia="zh-CN"/>
+              </w:rPr>
+              <w:t>0.25</w:t>
+            </w:r>
+          </w:p>
+        </w:tc>
+        <w:tc>
+          <w:tcPr>
+            <w:tcW w:w="37.80pt" w:type="dxa"/>
+          </w:tcPr>
+          <w:p>
+            <w:pPr>
+              <w:rPr>
+                <w:sz w:val="14"/>
+                <w:szCs w:val="14"/>
+                <w:lang w:eastAsia="zh-CN"/>
+              </w:rPr>
+            </w:pPr>
+            <w:r>
+              <w:rPr>
+                <w:sz w:val="14"/>
+                <w:szCs w:val="14"/>
+                <w:lang w:eastAsia="zh-CN"/>
+              </w:rPr>
+              <w:t>0.49</w:t>
+            </w:r>
+          </w:p>
+        </w:tc>
+        <w:tc>
+          <w:tcPr>
+            <w:tcW w:w="35.35pt" w:type="dxa"/>
+          </w:tcPr>
+          <w:p>
+            <w:pPr>
+              <w:rPr>
+                <w:sz w:val="14"/>
+                <w:szCs w:val="14"/>
+                <w:lang w:eastAsia="zh-CN"/>
+              </w:rPr>
+            </w:pPr>
+            <w:r>
+              <w:rPr>
+                <w:sz w:val="14"/>
+                <w:szCs w:val="14"/>
+                <w:lang w:eastAsia="zh-CN"/>
+              </w:rPr>
+              <w:t>0.33</w:t>
+            </w:r>
+          </w:p>
+        </w:tc>
+      </w:tr>
+      <w:tr>
+        <w:tc>
+          <w:tcPr>
+            <w:tcW w:w="55.25pt" w:type="dxa"/>
+          </w:tcPr>
+          <w:p>
+            <w:pPr>
+              <w:rPr>
+                <w:sz w:val="14"/>
+                <w:szCs w:val="14"/>
+                <w:lang w:eastAsia="zh-CN"/>
+              </w:rPr>
+            </w:pPr>
+            <w:r>
+              <w:rPr>
+                <w:sz w:val="14"/>
+                <w:szCs w:val="14"/>
+                <w:lang w:eastAsia="zh-CN"/>
+              </w:rPr>
+              <w:t>Random Forest</w:t>
+            </w:r>
+          </w:p>
+        </w:tc>
+        <w:tc>
+          <w:tcPr>
+            <w:tcW w:w="15.95pt" w:type="dxa"/>
+          </w:tcPr>
+          <w:p>
+            <w:pPr>
+              <w:rPr>
+                <w:sz w:val="14"/>
+                <w:szCs w:val="14"/>
+                <w:lang w:eastAsia="zh-CN"/>
+              </w:rPr>
+            </w:pPr>
+            <w:r>
+              <w:rPr>
+                <w:sz w:val="14"/>
+                <w:szCs w:val="14"/>
+                <w:lang w:eastAsia="zh-CN"/>
+              </w:rPr>
+              <w:t>75.1%</w:t>
+            </w:r>
+          </w:p>
+        </w:tc>
+        <w:tc>
+          <w:tcPr>
+            <w:tcW w:w="15.95pt" w:type="dxa"/>
+          </w:tcPr>
+          <w:p>
+            <w:pPr>
+              <w:rPr>
+                <w:sz w:val="14"/>
+                <w:szCs w:val="14"/>
+                <w:lang w:eastAsia="zh-CN"/>
+              </w:rPr>
+            </w:pPr>
+            <w:r>
+              <w:rPr>
+                <w:sz w:val="14"/>
+                <w:szCs w:val="14"/>
+                <w:lang w:eastAsia="zh-CN"/>
+              </w:rPr>
+              <w:t>18.63s</w:t>
+            </w:r>
+          </w:p>
+        </w:tc>
+        <w:tc>
+          <w:tcPr>
+            <w:tcW w:w="34.40pt" w:type="dxa"/>
+          </w:tcPr>
+          <w:p>
+            <w:pPr>
+              <w:rPr>
+                <w:sz w:val="14"/>
+                <w:szCs w:val="14"/>
+                <w:lang w:eastAsia="zh-CN"/>
+              </w:rPr>
+            </w:pPr>
+            <w:r>
+              <w:rPr>
+                <w:sz w:val="14"/>
+                <w:szCs w:val="14"/>
+                <w:lang w:eastAsia="zh-CN"/>
+              </w:rPr>
+              <w:t>Low Risk</w:t>
+            </w:r>
+          </w:p>
+        </w:tc>
+        <w:tc>
+          <w:tcPr>
+            <w:tcW w:w="48.10pt" w:type="dxa"/>
+          </w:tcPr>
+          <w:p>
+            <w:pPr>
+              <w:rPr>
+                <w:sz w:val="14"/>
+                <w:szCs w:val="14"/>
+                <w:lang w:eastAsia="zh-CN"/>
+              </w:rPr>
+            </w:pPr>
+            <w:r>
+              <w:rPr>
+                <w:sz w:val="14"/>
+                <w:szCs w:val="14"/>
+                <w:lang w:eastAsia="zh-CN"/>
+              </w:rPr>
+              <w:t>0.75</w:t>
+            </w:r>
+          </w:p>
+        </w:tc>
+        <w:tc>
+          <w:tcPr>
+            <w:tcW w:w="37.80pt" w:type="dxa"/>
+          </w:tcPr>
+          <w:p>
+            <w:pPr>
+              <w:rPr>
+                <w:sz w:val="14"/>
+                <w:szCs w:val="14"/>
+                <w:lang w:eastAsia="zh-CN"/>
+              </w:rPr>
+            </w:pPr>
+            <w:r>
+              <w:rPr>
+                <w:sz w:val="14"/>
+                <w:szCs w:val="14"/>
+                <w:lang w:eastAsia="zh-CN"/>
+              </w:rPr>
+              <w:t>1</w:t>
+            </w:r>
+          </w:p>
+        </w:tc>
+        <w:tc>
+          <w:tcPr>
+            <w:tcW w:w="35.35pt" w:type="dxa"/>
+          </w:tcPr>
+          <w:p>
+            <w:pPr>
+              <w:rPr>
+                <w:sz w:val="14"/>
+                <w:szCs w:val="14"/>
+                <w:lang w:eastAsia="zh-CN"/>
+              </w:rPr>
+            </w:pPr>
+            <w:r>
+              <w:rPr>
+                <w:sz w:val="14"/>
+                <w:szCs w:val="14"/>
+                <w:lang w:eastAsia="zh-CN"/>
+              </w:rPr>
+              <w:t>0.86</w:t>
+            </w:r>
+          </w:p>
+        </w:tc>
+      </w:tr>
+      <w:tr>
+        <w:tc>
+          <w:tcPr>
+            <w:tcW w:w="55.25pt" w:type="dxa"/>
+          </w:tcPr>
+          <w:p>
+            <w:pPr>
+              <w:rPr>
+                <w:sz w:val="14"/>
+                <w:szCs w:val="14"/>
+                <w:lang w:eastAsia="zh-CN"/>
+              </w:rPr>
+            </w:pPr>
+          </w:p>
+        </w:tc>
+        <w:tc>
+          <w:tcPr>
+            <w:tcW w:w="15.95pt" w:type="dxa"/>
+          </w:tcPr>
+          <w:p>
+            <w:pPr>
+              <w:rPr>
+                <w:sz w:val="14"/>
+                <w:szCs w:val="14"/>
+                <w:lang w:eastAsia="zh-CN"/>
+              </w:rPr>
+            </w:pPr>
+          </w:p>
+        </w:tc>
+        <w:tc>
+          <w:tcPr>
+            <w:tcW w:w="15.95pt" w:type="dxa"/>
+          </w:tcPr>
+          <w:p>
+            <w:pPr>
+              <w:rPr>
+                <w:sz w:val="14"/>
+                <w:szCs w:val="14"/>
+                <w:lang w:eastAsia="zh-CN"/>
+              </w:rPr>
+            </w:pPr>
+          </w:p>
+        </w:tc>
+        <w:tc>
+          <w:tcPr>
+            <w:tcW w:w="34.40pt" w:type="dxa"/>
+          </w:tcPr>
+          <w:p>
+            <w:pPr>
+              <w:rPr>
+                <w:sz w:val="14"/>
+                <w:szCs w:val="14"/>
+                <w:lang w:eastAsia="zh-CN"/>
+              </w:rPr>
+            </w:pPr>
+            <w:r>
+              <w:rPr>
+                <w:sz w:val="14"/>
+                <w:szCs w:val="14"/>
+                <w:lang w:eastAsia="zh-CN"/>
+              </w:rPr>
+              <w:t>High Risk</w:t>
+            </w:r>
+          </w:p>
+        </w:tc>
+        <w:tc>
+          <w:tcPr>
+            <w:tcW w:w="48.10pt" w:type="dxa"/>
+          </w:tcPr>
+          <w:p>
+            <w:pPr>
+              <w:rPr>
+                <w:sz w:val="14"/>
+                <w:szCs w:val="14"/>
+                <w:lang w:eastAsia="zh-CN"/>
+              </w:rPr>
+            </w:pPr>
+            <w:r>
+              <w:rPr>
+                <w:sz w:val="14"/>
+                <w:szCs w:val="14"/>
+                <w:lang w:eastAsia="zh-CN"/>
+              </w:rPr>
+              <w:t>0.25</w:t>
+            </w:r>
+          </w:p>
+        </w:tc>
+        <w:tc>
+          <w:tcPr>
+            <w:tcW w:w="37.80pt" w:type="dxa"/>
+          </w:tcPr>
+          <w:p>
+            <w:pPr>
+              <w:rPr>
+                <w:sz w:val="14"/>
+                <w:szCs w:val="14"/>
+                <w:lang w:eastAsia="zh-CN"/>
+              </w:rPr>
+            </w:pPr>
+            <w:r>
+              <w:rPr>
+                <w:sz w:val="14"/>
+                <w:szCs w:val="14"/>
+                <w:lang w:eastAsia="zh-CN"/>
+              </w:rPr>
+              <w:t>0</w:t>
+            </w:r>
+          </w:p>
+        </w:tc>
+        <w:tc>
+          <w:tcPr>
+            <w:tcW w:w="35.35pt" w:type="dxa"/>
+          </w:tcPr>
+          <w:p>
+            <w:pPr>
+              <w:rPr>
+                <w:sz w:val="14"/>
+                <w:szCs w:val="14"/>
+                <w:lang w:eastAsia="zh-CN"/>
+              </w:rPr>
+            </w:pPr>
+            <w:r>
+              <w:rPr>
+                <w:sz w:val="14"/>
+                <w:szCs w:val="14"/>
+                <w:lang w:eastAsia="zh-CN"/>
+              </w:rPr>
+              <w:t>0</w:t>
+            </w:r>
+          </w:p>
+        </w:tc>
+      </w:tr>
+    </w:tbl>
+    <w:p>
+      <w:pPr>
+        <w:rPr>
+          <w:lang w:eastAsia="zh-CN"/>
+        </w:rPr>
+      </w:pPr>
+    </w:p>
+    <w:p>
+      <w:pPr>
+        <w:ind w:firstLine="14.40pt"/>
+        <w:jc w:val="both"/>
+        <w:rPr>
+          <w:lang w:eastAsia="zh-CN"/>
+        </w:rPr>
+      </w:pPr>
+      <w:r>
+        <w:rPr>
+          <w:lang w:eastAsia="zh-CN"/>
+        </w:rPr>
+        <w:t>The comparative analysis of the two predictive models</w:t>
+      </w:r>
+      <w:r>
+        <w:rPr>
+          <w:lang w:eastAsia="zh-CN"/>
+        </w:rPr>
+        <w:t>, summarized in Table 1,</w:t>
+      </w:r>
+      <w:r>
+        <w:rPr>
+          <w:lang w:eastAsia="zh-CN"/>
+        </w:rPr>
+        <w:t xml:space="preserve"> revealed a significant discrepancy between overall accuracy and clinical utility (Recall).</w:t>
+      </w:r>
+    </w:p>
+    <w:p>
+      <w:pPr>
+        <w:ind w:firstLine="14.40pt"/>
+        <w:jc w:val="both"/>
+        <w:rPr>
+          <w:lang w:eastAsia="zh-CN"/>
+        </w:rPr>
+      </w:pPr>
+    </w:p>
+    <w:p>
+      <w:pPr>
+        <w:pStyle w:val="ListParagraph"/>
+        <w:numPr>
+          <w:ilvl w:val="0"/>
+          <w:numId w:val="29"/>
+        </w:numPr>
+        <w:jc w:val="both"/>
+        <w:rPr>
+          <w:lang w:eastAsia="zh-CN"/>
+        </w:rPr>
+      </w:pPr>
+      <w:r>
+        <w:rPr>
+          <w:i/>
+          <w:iCs/>
+          <w:lang w:eastAsia="zh-CN"/>
+        </w:rPr>
+        <w:t>Random Forest Performance</w:t>
+      </w:r>
+      <w:r>
+        <w:rPr>
+          <w:lang w:eastAsia="zh-CN"/>
+        </w:rPr>
+        <w:t xml:space="preserve">: The Random Forest model achieved a high overall accuracy of 75.1%. However, analysis of the Confusion Matrix (Fig. 1, </w:t>
+      </w:r>
+      <w:r>
+        <w:rPr>
+          <w:lang w:eastAsia="zh-CN"/>
+        </w:rPr>
+        <w:t>Bottom</w:t>
+      </w:r>
+      <w:r>
+        <w:rPr>
+          <w:lang w:eastAsia="zh-CN"/>
+        </w:rPr>
+        <w:t>) and Classification Report reveals that this accuracy is driven entirely by the majority class. The model yielded a Recall of 0.00 for the "High Risk" class, effectively classifying every patient as "Low Risk" to maximize its accuracy score.</w:t>
+      </w:r>
+    </w:p>
+    <w:p>
+      <w:pPr>
+        <w:pStyle w:val="ListParagraph"/>
+        <w:ind w:start="50.40pt"/>
+        <w:jc w:val="both"/>
+        <w:rPr>
+          <w:lang w:eastAsia="zh-CN"/>
+        </w:rPr>
+      </w:pPr>
+    </w:p>
+    <w:p>
+      <w:pPr>
+        <w:pStyle w:val="ListParagraph"/>
+        <w:numPr>
+          <w:ilvl w:val="0"/>
+          <w:numId w:val="29"/>
+        </w:numPr>
+        <w:jc w:val="both"/>
+        <w:rPr>
+          <w:lang w:eastAsia="zh-CN"/>
+        </w:rPr>
+      </w:pPr>
+      <w:r>
+        <w:rPr>
+          <w:i/>
+          <w:iCs/>
+          <w:lang w:eastAsia="zh-CN"/>
+        </w:rPr>
+        <w:t>Logistic Regression Performance</w:t>
+      </w:r>
+      <w:r>
+        <w:rPr>
+          <w:lang w:eastAsia="zh-CN"/>
+        </w:rPr>
+        <w:t>: The Logistic Regression model, forced to balance class weights, achieved a lower accuracy of 49.9%. However, it demonstrated a significantly higher Recall of 0.49, successfully identifying nearly half of the at-risk population, though at the cost of numerous False Positives.</w:t>
+      </w:r>
+    </w:p>
+    <w:p>
+      <w:pPr>
+        <w:pStyle w:val="ListParagraph"/>
+        <w:rPr>
+          <w:lang w:eastAsia="zh-CN"/>
+        </w:rPr>
+      </w:pPr>
+    </w:p>
+    <w:p>
+      <w:pPr>
+        <w:jc w:val="both"/>
+        <w:rPr>
+          <w:lang w:eastAsia="zh-CN"/>
+        </w:rPr>
+      </w:pPr>
+    </w:p>
+    <w:p>
+      <w:pPr>
+        <w:jc w:val="both"/>
+        <w:rPr>
+          <w:lang w:eastAsia="zh-CN"/>
+        </w:rPr>
+      </w:pPr>
+    </w:p>
+    <w:p>
+      <w:pPr>
+        <w:jc w:val="both"/>
+        <w:rPr>
+          <w:lang w:eastAsia="zh-CN"/>
+        </w:rPr>
+      </w:pPr>
+    </w:p>
+    <w:p>
+      <w:pPr>
+        <w:jc w:val="both"/>
+        <w:rPr>
+          <w:lang w:eastAsia="zh-CN"/>
+        </w:rPr>
+      </w:pPr>
+    </w:p>
+    <w:p>
+      <w:pPr>
+        <w:jc w:val="both"/>
+        <w:rPr>
+          <w:lang w:eastAsia="zh-CN"/>
+        </w:rPr>
+      </w:pPr>
+    </w:p>
+    <w:p>
+      <w:pPr>
+        <w:jc w:val="both"/>
+        <w:rPr>
+          <w:lang w:eastAsia="zh-CN"/>
+        </w:rPr>
+      </w:pPr>
+    </w:p>
+    <w:p>
+      <w:pPr>
+        <w:jc w:val="both"/>
+        <w:rPr>
+          <w:lang w:eastAsia="zh-CN"/>
+        </w:rPr>
+      </w:pPr>
+    </w:p>
+    <w:p>
+      <w:pPr>
+        <w:jc w:val="both"/>
+        <w:rPr>
+          <w:lang w:eastAsia="zh-CN"/>
+        </w:rPr>
+      </w:pPr>
+    </w:p>
+    <w:p>
+      <w:pPr>
+        <w:jc w:val="both"/>
+        <w:rPr>
+          <w:lang w:eastAsia="zh-CN"/>
+        </w:rPr>
+      </w:pPr>
+    </w:p>
+    <w:p>
+      <w:pPr>
+        <w:jc w:val="both"/>
+        <w:rPr>
+          <w:lang w:eastAsia="zh-CN"/>
+        </w:rPr>
+      </w:pPr>
+    </w:p>
+    <w:p>
+      <w:pPr>
+        <w:jc w:val="both"/>
+        <w:rPr>
+          <w:lang w:eastAsia="zh-CN"/>
+        </w:rPr>
+      </w:pPr>
+    </w:p>
+    <w:p>
+      <w:pPr>
+        <w:jc w:val="both"/>
+        <w:rPr>
+          <w:lang w:eastAsia="zh-CN"/>
+        </w:rPr>
+      </w:pPr>
+    </w:p>
+    <w:p>
+      <w:pPr>
+        <w:jc w:val="both"/>
+        <w:rPr>
+          <w:lang w:eastAsia="zh-CN"/>
+        </w:rPr>
+      </w:pPr>
+    </w:p>
+    <w:p>
+      <w:pPr>
+        <w:jc w:val="both"/>
+        <w:rPr>
+          <w:lang w:eastAsia="zh-CN"/>
+        </w:rPr>
+      </w:pPr>
+    </w:p>
+    <w:p>
+      <w:pPr>
+        <w:jc w:val="both"/>
+        <w:rPr>
+          <w:lang w:eastAsia="zh-CN"/>
+        </w:rPr>
+      </w:pPr>
+    </w:p>
+    <w:p>
+      <w:pPr>
+        <w:jc w:val="both"/>
+        <w:rPr>
+          <w:lang w:eastAsia="zh-CN"/>
+        </w:rPr>
+      </w:pPr>
+    </w:p>
+    <w:p>
+      <w:pPr>
+        <w:jc w:val="both"/>
+        <w:rPr>
+          <w:lang w:eastAsia="zh-CN"/>
+        </w:rPr>
+      </w:pPr>
+    </w:p>
+    <w:p>
+      <w:pPr>
+        <w:jc w:val="both"/>
+        <w:rPr>
+          <w:lang w:eastAsia="zh-CN"/>
+        </w:rPr>
+      </w:pPr>
+    </w:p>
+    <w:p>
+      <w:pPr>
+        <w:jc w:val="both"/>
+        <w:rPr>
+          <w:lang w:eastAsia="zh-CN"/>
+        </w:rPr>
+      </w:pPr>
+    </w:p>
+    <w:p>
+      <w:pPr>
+        <w:jc w:val="both"/>
+        <w:rPr>
+          <w:lang w:eastAsia="zh-CN"/>
+        </w:rPr>
+      </w:pPr>
+    </w:p>
+    <w:p>
+      <w:pPr>
+        <w:pStyle w:val="ListParagraph"/>
+        <w:jc w:val="both"/>
+        <w:rPr>
+          <w:lang w:eastAsia="zh-CN"/>
+        </w:rPr>
+      </w:pPr>
+      <w:r>
+        <w:rPr>
+          <w:b/>
+          <w:bCs/>
+          <w:lang w:eastAsia="zh-CN"/>
+        </w:rPr>
+        <w:t>Fig. 1.</w:t>
+      </w:r>
+      <w:r>
+        <w:rPr>
+          <w:lang w:eastAsia="zh-CN"/>
+        </w:rPr>
+        <w:t xml:space="preserve"> Comparison of Confusion Matrices. The Logistic Regression model (</w:t>
+      </w:r>
+      <w:r>
+        <w:rPr>
+          <w:lang w:eastAsia="zh-CN"/>
+        </w:rPr>
+        <w:t>Top</w:t>
+      </w:r>
+      <w:r>
+        <w:rPr>
+          <w:lang w:eastAsia="zh-CN"/>
+        </w:rPr>
+        <w:t>) attempts to identify high-risk individuals (Recall 0.49), resulting in higher error rates. The Random Forest model (</w:t>
+      </w:r>
+      <w:r>
+        <w:rPr>
+          <w:lang w:eastAsia="zh-CN"/>
+        </w:rPr>
+        <w:t>Bottom</w:t>
+      </w:r>
+      <w:r>
+        <w:rPr>
+          <w:lang w:eastAsia="zh-CN"/>
+        </w:rPr>
+        <w:t>) maximizes accuracy by predicting only the majority class, failing to identify any high-risk cases.</w:t>
+      </w:r>
+      <w:r>
+        <w:rPr>
+          <w:lang w:eastAsia="zh-CN"/>
+        </w:rPr>
+        <w:t xml:space="preserve"> </w:t>
+      </w:r>
+    </w:p>
+    <w:p>
+      <w:pPr>
+        <w:pStyle w:val="Heading2"/>
+        <w:rPr>
+          <w:lang w:eastAsia="zh-CN"/>
+        </w:rPr>
+      </w:pPr>
+      <w:r>
+        <w:rPr>
+          <w:lang w:eastAsia="zh-CN"/>
+        </w:rPr>
+        <w:t>Impact of Stress on Sleep and Activity</w:t>
+      </w:r>
+    </w:p>
+    <w:p>
+      <w:pPr>
+        <w:ind w:firstLine="14.40pt"/>
+        <w:jc w:val="both"/>
+        <w:rPr>
+          <w:lang w:eastAsia="zh-CN"/>
+        </w:rPr>
+      </w:pPr>
+      <w:r>
+        <w:rPr>
+          <w:lang w:eastAsia="zh-CN"/>
+        </w:rPr>
+        <w:t xml:space="preserve">The analysis of lifestyle factors indicated a strong correlation between psychological stress and sleep health, but </w:t>
+      </w:r>
+      <w:r>
+        <w:rPr>
+          <w:lang w:eastAsia="zh-CN"/>
+        </w:rPr>
+        <w:t>there was no</w:t>
+      </w:r>
+      <w:r>
+        <w:rPr>
+          <w:lang w:eastAsia="zh-CN"/>
+        </w:rPr>
+        <w:t xml:space="preserve"> direct link to physical activity.</w:t>
+      </w:r>
+    </w:p>
+    <w:p>
+      <w:pPr>
+        <w:jc w:val="both"/>
+        <w:rPr>
+          <w:lang w:eastAsia="zh-CN"/>
+        </w:rPr>
+      </w:pPr>
+    </w:p>
+    <w:p>
+      <w:pPr>
+        <w:pStyle w:val="ListParagraph"/>
+        <w:numPr>
+          <w:ilvl w:val="0"/>
+          <w:numId w:val="30"/>
+        </w:numPr>
+        <w:jc w:val="both"/>
+        <w:rPr>
+          <w:lang w:eastAsia="zh-CN"/>
+        </w:rPr>
+      </w:pPr>
+      <w:r>
+        <w:rPr>
+          <w:i/>
+          <w:iCs/>
+          <w:lang w:eastAsia="zh-CN"/>
+        </w:rPr>
+        <w:t>Stress and Sleep</w:t>
+      </w:r>
+      <w:r>
+        <w:rPr>
+          <w:lang w:eastAsia="zh-CN"/>
+        </w:rPr>
+        <w:t>: A clear negative trend was observed. As self-reported stress levels increased from 3 to 8, average sleep duration dropped consistently from 8.2 hours to 6.0 hours.</w:t>
+      </w:r>
+      <w:r>
+        <w:rPr>
+          <w:lang w:eastAsia="zh-CN"/>
+        </w:rPr>
+        <w:br/>
+      </w:r>
+    </w:p>
+    <w:p>
+      <w:pPr>
+        <w:pStyle w:val="ListParagraph"/>
+        <w:numPr>
+          <w:ilvl w:val="0"/>
+          <w:numId w:val="30"/>
+        </w:numPr>
+        <w:jc w:val="both"/>
+        <w:rPr>
+          <w:lang w:eastAsia="zh-CN"/>
+        </w:rPr>
+      </w:pPr>
+      <w:r>
+        <w:rPr>
+          <w:i/>
+          <w:iCs/>
+          <w:lang w:eastAsia="zh-CN"/>
+        </w:rPr>
+        <w:t>Stress and Activity</w:t>
+      </w:r>
+      <w:r>
+        <w:rPr>
+          <w:lang w:eastAsia="zh-CN"/>
+        </w:rPr>
+        <w:t>: Physical activity levels showed high variance with no linear correlation to stress, suggesting that exercise habits are independent of perceived stress levels in this population.</w:t>
+      </w:r>
+    </w:p>
+    <w:p>
+      <w:pPr>
+        <w:jc w:val="both"/>
+        <w:rPr>
+          <w:lang w:eastAsia="zh-CN"/>
+        </w:rPr>
+      </w:pPr>
+    </w:p>
+    <w:p>
+      <w:pPr>
+        <w:jc w:val="both"/>
+        <w:rPr>
+          <w:lang w:eastAsia="zh-CN"/>
+        </w:rPr>
+      </w:pPr>
+    </w:p>
+    <w:p>
+      <w:pPr>
+        <w:jc w:val="both"/>
+        <w:rPr>
+          <w:lang w:eastAsia="zh-CN"/>
+        </w:rPr>
+      </w:pPr>
+    </w:p>
+    <w:p>
+      <w:pPr>
+        <w:jc w:val="both"/>
+        <w:rPr>
+          <w:lang w:eastAsia="zh-CN"/>
+        </w:rPr>
+      </w:pPr>
+    </w:p>
+    <w:p>
+      <w:pPr>
+        <w:jc w:val="both"/>
+        <w:rPr>
+          <w:lang w:eastAsia="zh-CN"/>
+        </w:rPr>
+      </w:pPr>
+    </w:p>
+    <w:p>
+      <w:pPr>
+        <w:jc w:val="both"/>
+        <w:rPr>
+          <w:lang w:eastAsia="zh-CN"/>
+        </w:rPr>
+      </w:pPr>
+    </w:p>
+    <w:p>
+      <w:pPr>
+        <w:jc w:val="both"/>
+        <w:rPr>
+          <w:lang w:eastAsia="zh-CN"/>
+        </w:rPr>
+      </w:pPr>
+    </w:p>
+    <w:p>
+      <w:pPr>
+        <w:jc w:val="both"/>
+        <w:rPr>
+          <w:lang w:eastAsia="zh-CN"/>
+        </w:rPr>
+      </w:pPr>
+    </w:p>
+    <w:p>
+      <w:pPr>
+        <w:jc w:val="both"/>
+        <w:rPr>
+          <w:lang w:eastAsia="zh-CN"/>
+        </w:rPr>
+      </w:pPr>
+    </w:p>
+    <w:p>
+      <w:pPr>
+        <w:jc w:val="both"/>
+        <w:rPr>
+          <w:lang w:eastAsia="zh-CN"/>
+        </w:rPr>
+      </w:pPr>
+    </w:p>
+    <w:p>
+      <w:pPr>
+        <w:jc w:val="both"/>
+        <w:rPr>
+          <w:lang w:eastAsia="zh-CN"/>
+        </w:rPr>
+      </w:pPr>
+      <w:r>
+        <w:rPr>
+          <w:noProof/>
+        </w:rPr>
+        <w:lastRenderedPageBreak/>
+        <w:drawing>
+          <wp:anchor distT="45720" distB="45720" distL="114300" distR="114300" simplePos="0" relativeHeight="251665408" behindDoc="0" locked="0" layoutInCell="1" allowOverlap="1" wp14:anchorId="60D0463D" wp14:editId="4B203784">
+            <wp:simplePos x="0" y="0"/>
+            <wp:positionH relativeFrom="column">
+              <wp:posOffset>3376295</wp:posOffset>
+            </wp:positionH>
+            <wp:positionV relativeFrom="paragraph">
+              <wp:posOffset>0</wp:posOffset>
+            </wp:positionV>
+            <wp:extent cx="3013710" cy="1965960"/>
+            <wp:effectExtent l="0" t="0" r="15240" b="15240"/>
+            <wp:wrapSquare wrapText="bothSides"/>
+            <wp:docPr id="327270435" name="Text Box 2"/>
+            <wp:cNvGraphicFramePr>
+              <a:graphicFrameLocks xmlns:a="http://purl.oclc.org/ooxml/drawingml/main"/>
+            </wp:cNvGraphicFramePr>
+            <a:graphic xmlns:a="http://purl.oclc.org/ooxml/drawingml/main">
+              <a:graphicData uri="http://schemas.microsoft.com/office/word/2010/wordprocessingShape">
+                <wp:wsp>
+                  <wp:cNvSpPr txBox="1">
+                    <a:spLocks noChangeArrowheads="1"/>
+                  </wp:cNvSpPr>
+                  <wp:spPr bwMode="auto">
+                    <a:xfrm>
+                      <a:off x="0" y="0"/>
+                      <a:ext cx="3013710" cy="1965960"/>
+                    </a:xfrm>
+                    <a:prstGeom prst="rect">
+                      <a:avLst/>
+                    </a:prstGeom>
+                    <a:solidFill>
+                      <a:srgbClr val="FFFFFF"/>
+                    </a:solidFill>
+                    <a:ln w="9525">
+                      <a:solidFill>
+                        <a:srgbClr val="000000"/>
+                      </a:solidFill>
+                      <a:miter lim="800%"/>
+                      <a:headEnd/>
+                      <a:tailEnd/>
+                    </a:ln>
+                  </wp:spPr>
+                  <wp:txbx>
+                    <wne:txbxContent>
+                      <w:p>
+                        <w:r>
+                          <w:rPr>
+                            <w:noProof/>
+                          </w:rPr>
+                          <w:drawing>
+                            <wp:inline distT="0" distB="0" distL="0" distR="0" wp14:anchorId="03220138" wp14:editId="6AE216F5">
+                              <wp:extent cx="2903832" cy="1742440"/>
+                              <wp:effectExtent l="0" t="0" r="0" b="0"/>
+                              <wp:docPr id="617079978" name="Picture 7" descr="A graph of sleep disorder rates&#10;&#10;AI-generated content may be incorrect."/>
+                              <wp:cNvGraphicFramePr>
+                                <a:graphicFrameLocks xmlns:a="http://purl.oclc.org/ooxml/drawingml/main" noChangeAspect="1"/>
+                              </wp:cNvGraphicFramePr>
+                              <a:graphic xmlns:a="http://purl.oclc.org/ooxml/drawingml/main">
+                                <a:graphicData uri="http://purl.oclc.org/ooxml/drawingml/picture">
+                                  <pic:pic xmlns:pic="http://purl.oclc.org/ooxml/drawingml/picture">
+                                    <pic:nvPicPr>
+                                      <pic:cNvPr id="302474479" name="Picture 7" descr="A graph of sleep disorder rates&#10;&#10;AI-generated content may be incorrect."/>
+                                      <pic:cNvPicPr/>
+                                    </pic:nvPicPr>
+                                    <pic:blipFill>
+                                      <a:blip r:embed="rId11">
+                                        <a:extLst>
+                                          <a:ext uri="{28A0092B-C50C-407E-A947-70E740481C1C}">
+                                            <a14:useLocalDpi xmlns:a14="http://schemas.microsoft.com/office/drawing/2010/main" val="0"/>
+                                          </a:ext>
+                                        </a:extLst>
+                                      </a:blip>
+                                      <a:stretch>
+                                        <a:fillRect/>
+                                      </a:stretch>
+                                    </pic:blipFill>
+                                    <pic:spPr>
+                                      <a:xfrm>
+                                        <a:off x="0" y="0"/>
+                                        <a:ext cx="2944560" cy="1766879"/>
+                                      </a:xfrm>
+                                      <a:prstGeom prst="rect">
+                                        <a:avLst/>
+                                      </a:prstGeom>
+                                    </pic:spPr>
+                                  </pic:pic>
+                                </a:graphicData>
+                              </a:graphic>
+                            </wp:inline>
+                          </w:drawing>
+                        </w:r>
+                      </w:p>
+                    </wne:txbxContent>
+                  </wp:txbx>
+                  <wp:bodyPr rot="0" vert="horz" wrap="square" lIns="91440" tIns="45720" rIns="91440" bIns="45720" anchor="t" anchorCtr="0">
+                    <a:noAutofit/>
+                  </wp:bodyPr>
+                </wp:wsp>
+              </a:graphicData>
+            </a:graphic>
+            <wp14:sizeRelH relativeFrom="margin">
+              <wp14:pctWidth>0%</wp14:pctWidth>
+            </wp14:sizeRelH>
+            <wp14:sizeRelV relativeFrom="margin">
+              <wp14:pctHeight>0%</wp14:pctHeight>
+            </wp14:sizeRelV>
+          </wp:anchor>
+        </w:drawing>
+      </w:r>
+      <w:r>
+        <w:rPr>
+          <w:noProof/>
+        </w:rPr>
+        <w:drawing>
+          <wp:anchor distT="45720" distB="45720" distL="114300" distR="114300" simplePos="0" relativeHeight="251661312" behindDoc="0" locked="0" layoutInCell="1" allowOverlap="1" wp14:anchorId="24A57299" wp14:editId="75C5A136">
+            <wp:simplePos x="0" y="0"/>
+            <wp:positionH relativeFrom="margin">
+              <wp:posOffset>486592</wp:posOffset>
+            </wp:positionH>
+            <wp:positionV relativeFrom="paragraph">
+              <wp:posOffset>363</wp:posOffset>
+            </wp:positionV>
+            <wp:extent cx="2800350" cy="1978025"/>
+            <wp:effectExtent l="0" t="0" r="19050" b="22225"/>
+            <wp:wrapSquare wrapText="bothSides"/>
+            <wp:docPr id="2102211976" name="Text Box 2"/>
+            <wp:cNvGraphicFramePr>
+              <a:graphicFrameLocks xmlns:a="http://purl.oclc.org/ooxml/drawingml/main"/>
+            </wp:cNvGraphicFramePr>
+            <a:graphic xmlns:a="http://purl.oclc.org/ooxml/drawingml/main">
+              <a:graphicData uri="http://schemas.microsoft.com/office/word/2010/wordprocessingShape">
+                <wp:wsp>
+                  <wp:cNvSpPr txBox="1">
+                    <a:spLocks noChangeArrowheads="1"/>
+                  </wp:cNvSpPr>
+                  <wp:spPr bwMode="auto">
+                    <a:xfrm>
+                      <a:off x="0" y="0"/>
+                      <a:ext cx="2800350" cy="1978025"/>
+                    </a:xfrm>
+                    <a:prstGeom prst="rect">
+                      <a:avLst/>
+                    </a:prstGeom>
+                    <a:solidFill>
+                      <a:srgbClr val="FFFFFF"/>
+                    </a:solidFill>
+                    <a:ln w="9525">
+                      <a:solidFill>
+                        <a:srgbClr val="000000"/>
+                      </a:solidFill>
+                      <a:miter lim="800%"/>
+                      <a:headEnd/>
+                      <a:tailEnd/>
+                    </a:ln>
+                  </wp:spPr>
+                  <wp:txbx>
+                    <wne:txbxContent>
+                      <w:p>
+                        <w:r>
+                          <w:rPr>
+                            <w:noProof/>
+                          </w:rPr>
+                          <w:drawing>
+                            <wp:inline distT="0" distB="0" distL="0" distR="0" wp14:anchorId="1E2FE9BB" wp14:editId="74D12076">
+                              <wp:extent cx="2608580" cy="1806166"/>
+                              <wp:effectExtent l="0" t="0" r="1270" b="3810"/>
+                              <wp:docPr id="75921687" name="Picture 5" descr="A graph showing the effect of stress on sleep&#10;&#10;AI-generated content may be incorrect."/>
+                              <wp:cNvGraphicFramePr>
+                                <a:graphicFrameLocks xmlns:a="http://purl.oclc.org/ooxml/drawingml/main" noChangeAspect="1"/>
+                              </wp:cNvGraphicFramePr>
+                              <a:graphic xmlns:a="http://purl.oclc.org/ooxml/drawingml/main">
+                                <a:graphicData uri="http://purl.oclc.org/ooxml/drawingml/picture">
+                                  <pic:pic xmlns:pic="http://purl.oclc.org/ooxml/drawingml/picture">
+                                    <pic:nvPicPr>
+                                      <pic:cNvPr id="1415930904" name="Picture 5" descr="A graph showing the effect of stress on sleep&#10;&#10;AI-generated content may be incorrect."/>
+                                      <pic:cNvPicPr/>
+                                    </pic:nvPicPr>
+                                    <pic:blipFill>
+                                      <a:blip r:embed="rId12">
+                                        <a:extLst>
+                                          <a:ext uri="{28A0092B-C50C-407E-A947-70E740481C1C}">
+                                            <a14:useLocalDpi xmlns:a14="http://schemas.microsoft.com/office/drawing/2010/main" val="0"/>
+                                          </a:ext>
+                                        </a:extLst>
+                                      </a:blip>
+                                      <a:stretch>
+                                        <a:fillRect/>
+                                      </a:stretch>
+                                    </pic:blipFill>
+                                    <pic:spPr>
+                                      <a:xfrm>
+                                        <a:off x="0" y="0"/>
+                                        <a:ext cx="2614293" cy="1810121"/>
+                                      </a:xfrm>
+                                      <a:prstGeom prst="rect">
+                                        <a:avLst/>
+                                      </a:prstGeom>
+                                    </pic:spPr>
+                                  </pic:pic>
+                                </a:graphicData>
+                              </a:graphic>
+                            </wp:inline>
+                          </w:drawing>
+                        </w:r>
+                      </w:p>
+                    </wne:txbxContent>
+                  </wp:txbx>
+                  <wp:bodyPr rot="0" vert="horz" wrap="square" lIns="91440" tIns="45720" rIns="91440" bIns="45720" anchor="t" anchorCtr="0">
+                    <a:noAutofit/>
+                  </wp:bodyPr>
+                </wp:wsp>
+              </a:graphicData>
+            </a:graphic>
+            <wp14:sizeRelH relativeFrom="margin">
+              <wp14:pctWidth>0%</wp14:pctWidth>
+            </wp14:sizeRelH>
+            <wp14:sizeRelV relativeFrom="margin">
+              <wp14:pctHeight>0%</wp14:pctHeight>
+            </wp14:sizeRelV>
+          </wp:anchor>
+        </w:drawing>
+      </w:r>
+    </w:p>
+    <w:p>
+      <w:pPr>
+        <w:jc w:val="both"/>
+        <w:rPr>
+          <w:lang w:eastAsia="zh-CN"/>
+        </w:rPr>
+      </w:pPr>
+    </w:p>
+    <w:p>
+      <w:pPr>
+        <w:jc w:val="both"/>
+        <w:rPr>
+          <w:lang w:eastAsia="zh-CN"/>
+        </w:rPr>
+      </w:pPr>
+    </w:p>
+    <w:p>
+      <w:pPr>
+        <w:jc w:val="both"/>
+        <w:rPr>
+          <w:lang w:eastAsia="zh-CN"/>
+        </w:rPr>
+      </w:pPr>
+    </w:p>
+    <w:p>
+      <w:pPr>
+        <w:jc w:val="both"/>
+        <w:rPr>
+          <w:lang w:eastAsia="zh-CN"/>
+        </w:rPr>
+      </w:pPr>
+    </w:p>
+    <w:p>
+      <w:pPr>
+        <w:jc w:val="both"/>
+        <w:rPr>
+          <w:lang w:eastAsia="zh-CN"/>
+        </w:rPr>
+      </w:pPr>
+    </w:p>
+    <w:p>
+      <w:pPr>
+        <w:jc w:val="both"/>
+        <w:rPr>
+          <w:lang w:eastAsia="zh-CN"/>
+        </w:rPr>
+      </w:pPr>
+    </w:p>
+    <w:p>
+      <w:pPr>
+        <w:jc w:val="both"/>
+        <w:rPr>
+          <w:lang w:eastAsia="zh-CN"/>
+        </w:rPr>
+      </w:pPr>
+    </w:p>
+    <w:p>
+      <w:pPr>
+        <w:jc w:val="both"/>
+        <w:rPr>
+          <w:lang w:eastAsia="zh-CN"/>
+        </w:rPr>
+      </w:pPr>
+    </w:p>
+    <w:p>
+      <w:pPr>
+        <w:jc w:val="both"/>
+        <w:rPr>
+          <w:lang w:eastAsia="zh-CN"/>
+        </w:rPr>
+      </w:pPr>
+    </w:p>
+    <w:p>
+      <w:pPr>
+        <w:jc w:val="both"/>
+        <w:rPr>
+          <w:lang w:eastAsia="zh-CN"/>
+        </w:rPr>
+      </w:pPr>
+    </w:p>
+    <w:p>
+      <w:pPr>
+        <w:jc w:val="both"/>
+        <w:rPr>
+          <w:lang w:eastAsia="zh-CN"/>
+        </w:rPr>
+      </w:pPr>
+    </w:p>
+    <w:p>
+      <w:pPr>
+        <w:jc w:val="both"/>
+        <w:rPr>
+          <w:lang w:eastAsia="zh-CN"/>
+        </w:rPr>
+      </w:pPr>
+    </w:p>
+    <w:p>
+      <w:pPr>
+        <w:jc w:val="both"/>
+        <w:rPr>
+          <w:lang w:eastAsia="zh-CN"/>
+        </w:rPr>
+      </w:pPr>
+    </w:p>
+    <w:p>
+      <w:pPr>
+        <w:jc w:val="both"/>
+        <w:rPr>
+          <w:lang w:eastAsia="zh-CN"/>
+        </w:rPr>
+      </w:pPr>
+    </w:p>
+    <w:p>
+      <w:pPr>
+        <w:pStyle w:val="BodyText"/>
+        <w:ind w:start="36pt"/>
+        <w:rPr>
+          <w:lang w:val="en-US" w:eastAsia="zh-CN"/>
+        </w:rPr>
+      </w:pPr>
+      <w:r>
+        <w:rPr>
+          <w:noProof/>
+        </w:rPr>
+        <w:drawing>
+          <wp:anchor distT="45720" distB="45720" distL="114300" distR="114300" simplePos="0" relativeHeight="251663360" behindDoc="0" locked="0" layoutInCell="1" allowOverlap="1" wp14:anchorId="5DA2363D" wp14:editId="347738DB">
+            <wp:simplePos x="0" y="0"/>
+            <wp:positionH relativeFrom="column">
+              <wp:posOffset>488224</wp:posOffset>
+            </wp:positionH>
+            <wp:positionV relativeFrom="paragraph">
+              <wp:posOffset>606698</wp:posOffset>
+            </wp:positionV>
+            <wp:extent cx="2800350" cy="2004695"/>
+            <wp:effectExtent l="0" t="0" r="19050" b="14605"/>
+            <wp:wrapSquare wrapText="bothSides"/>
+            <wp:docPr id="739096108" name="Text Box 2"/>
+            <wp:cNvGraphicFramePr>
+              <a:graphicFrameLocks xmlns:a="http://purl.oclc.org/ooxml/drawingml/main"/>
+            </wp:cNvGraphicFramePr>
+            <a:graphic xmlns:a="http://purl.oclc.org/ooxml/drawingml/main">
+              <a:graphicData uri="http://schemas.microsoft.com/office/word/2010/wordprocessingShape">
+                <wp:wsp>
+                  <wp:cNvSpPr txBox="1">
+                    <a:spLocks noChangeArrowheads="1"/>
+                  </wp:cNvSpPr>
+                  <wp:spPr bwMode="auto">
+                    <a:xfrm>
+                      <a:off x="0" y="0"/>
+                      <a:ext cx="2800350" cy="2004695"/>
+                    </a:xfrm>
+                    <a:prstGeom prst="rect">
+                      <a:avLst/>
+                    </a:prstGeom>
+                    <a:solidFill>
+                      <a:srgbClr val="FFFFFF"/>
+                    </a:solidFill>
+                    <a:ln w="9525">
+                      <a:solidFill>
+                        <a:srgbClr val="000000"/>
+                      </a:solidFill>
+                      <a:miter lim="800%"/>
+                      <a:headEnd/>
+                      <a:tailEnd/>
+                    </a:ln>
+                  </wp:spPr>
+                  <wp:txbx>
+                    <wne:txbxContent>
+                      <w:p>
+                        <w:r>
+                          <w:rPr>
+                            <w:noProof/>
+                          </w:rPr>
+                          <w:drawing>
+                            <wp:inline distT="0" distB="0" distL="0" distR="0" wp14:anchorId="4D47D729" wp14:editId="44BD9ABF">
+                              <wp:extent cx="2608580" cy="1814512"/>
+                              <wp:effectExtent l="0" t="0" r="1270" b="0"/>
+                              <wp:docPr id="815332567" name="Picture 6" descr="A graph with orange lines&#10;&#10;AI-generated content may be incorrect."/>
+                              <wp:cNvGraphicFramePr>
+                                <a:graphicFrameLocks xmlns:a="http://purl.oclc.org/ooxml/drawingml/main" noChangeAspect="1"/>
+                              </wp:cNvGraphicFramePr>
+                              <a:graphic xmlns:a="http://purl.oclc.org/ooxml/drawingml/main">
+                                <a:graphicData uri="http://purl.oclc.org/ooxml/drawingml/picture">
+                                  <pic:pic xmlns:pic="http://purl.oclc.org/ooxml/drawingml/picture">
+                                    <pic:nvPicPr>
+                                      <pic:cNvPr id="815332567" name="Picture 6" descr="A graph with orange lines&#10;&#10;AI-generated content may be incorrect."/>
+                                      <pic:cNvPicPr/>
+                                    </pic:nvPicPr>
+                                    <pic:blipFill>
+                                      <a:blip r:embed="rId13">
+                                        <a:extLst>
+                                          <a:ext uri="{28A0092B-C50C-407E-A947-70E740481C1C}">
+                                            <a14:useLocalDpi xmlns:a14="http://schemas.microsoft.com/office/drawing/2010/main" val="0"/>
+                                          </a:ext>
+                                        </a:extLst>
+                                      </a:blip>
+                                      <a:stretch>
+                                        <a:fillRect/>
+                                      </a:stretch>
+                                    </pic:blipFill>
+                                    <pic:spPr>
+                                      <a:xfrm>
+                                        <a:off x="0" y="0"/>
+                                        <a:ext cx="2611454" cy="1816511"/>
+                                      </a:xfrm>
+                                      <a:prstGeom prst="rect">
+                                        <a:avLst/>
+                                      </a:prstGeom>
+                                    </pic:spPr>
+                                  </pic:pic>
+                                </a:graphicData>
+                              </a:graphic>
+                            </wp:inline>
+                          </w:drawing>
+                        </w:r>
+                      </w:p>
+                    </wne:txbxContent>
+                  </wp:txbx>
+                  <wp:bodyPr rot="0" vert="horz" wrap="square" lIns="91440" tIns="45720" rIns="91440" bIns="45720" anchor="t" anchorCtr="0">
+                    <a:noAutofit/>
+                  </wp:bodyPr>
+                </wp:wsp>
+              </a:graphicData>
+            </a:graphic>
+            <wp14:sizeRelH relativeFrom="margin">
+              <wp14:pctWidth>0%</wp14:pctWidth>
+            </wp14:sizeRelH>
+            <wp14:sizeRelV relativeFrom="margin">
+              <wp14:pctHeight>0%</wp14:pctHeight>
+            </wp14:sizeRelV>
+          </wp:anchor>
+        </w:drawing>
+      </w:r>
+      <w:r>
+        <w:rPr>
+          <w:b/>
+          <w:bCs/>
+          <w:lang w:eastAsia="zh-CN"/>
+        </w:rPr>
+        <w:t xml:space="preserve">Fig. </w:t>
+      </w:r>
+      <w:r>
+        <w:rPr>
+          <w:b/>
+          <w:bCs/>
+          <w:lang w:eastAsia="zh-CN"/>
+        </w:rPr>
+        <w:t>2</w:t>
+      </w:r>
+      <w:r>
+        <w:rPr>
+          <w:b/>
+          <w:bCs/>
+          <w:lang w:eastAsia="zh-CN"/>
+        </w:rPr>
+        <w:t>.</w:t>
+      </w:r>
+      <w:r>
+        <w:rPr>
+          <w:lang w:eastAsia="zh-CN"/>
+        </w:rPr>
+        <w:t xml:space="preserve"> </w:t>
+      </w:r>
+      <w:r>
+        <w:rPr>
+          <w:lang w:val="en-US" w:eastAsia="zh-CN"/>
+        </w:rPr>
+        <w:t>Impact of Stress Level on Sleep Duration and Quality. Higher stress levels correlate strongly with reduced sleep duration.</w:t>
+      </w:r>
+    </w:p>
+    <w:p>
+      <w:pPr>
+        <w:pStyle w:val="BodyText"/>
+        <w:ind w:start="36pt"/>
+        <w:rPr>
+          <w:b/>
+          <w:bCs/>
+          <w:lang w:eastAsia="zh-CN"/>
+        </w:rPr>
+      </w:pPr>
+    </w:p>
+    <w:p>
+      <w:pPr>
+        <w:pStyle w:val="BodyText"/>
+        <w:ind w:start="36pt"/>
+        <w:rPr>
+          <w:lang w:val="en-US" w:eastAsia="zh-CN"/>
+        </w:rPr>
+      </w:pPr>
+      <w:r>
+        <w:rPr>
+          <w:b/>
+          <w:bCs/>
+          <w:lang w:eastAsia="zh-CN"/>
+        </w:rPr>
+        <w:t xml:space="preserve">Fig. </w:t>
+      </w:r>
+      <w:r>
+        <w:rPr>
+          <w:b/>
+          <w:bCs/>
+          <w:lang w:eastAsia="zh-CN"/>
+        </w:rPr>
+        <w:t>3</w:t>
+      </w:r>
+      <w:r>
+        <w:rPr>
+          <w:b/>
+          <w:bCs/>
+          <w:lang w:eastAsia="zh-CN"/>
+        </w:rPr>
+        <w:t>.</w:t>
+      </w:r>
+      <w:r>
+        <w:rPr>
+          <w:lang w:eastAsia="zh-CN"/>
+        </w:rPr>
+        <w:t xml:space="preserve"> </w:t>
+      </w:r>
+      <w:r>
+        <w:rPr>
+          <w:lang w:val="en-US" w:eastAsia="zh-CN"/>
+        </w:rPr>
+        <w:t xml:space="preserve">Impact of Stress Level on </w:t>
+      </w:r>
+      <w:r>
+        <w:rPr>
+          <w:lang w:val="en-US" w:eastAsia="zh-CN"/>
+        </w:rPr>
+        <w:t>Physical Activity</w:t>
+      </w:r>
+      <w:r>
+        <w:rPr>
+          <w:lang w:val="en-US" w:eastAsia="zh-CN"/>
+        </w:rPr>
+        <w:t>.</w:t>
+      </w:r>
+      <w:r>
+        <w:rPr>
+          <w:lang w:val="en-US" w:eastAsia="zh-CN"/>
+        </w:rPr>
+        <w:t xml:space="preserve"> </w:t>
+      </w:r>
+      <w:r>
+        <w:rPr>
+          <w:lang w:val="en-US" w:eastAsia="zh-CN"/>
+        </w:rPr>
+        <w:t>No significant linear correlation was observed between stress levels and daily activity</w:t>
+      </w:r>
+      <w:r>
+        <w:rPr>
+          <w:lang w:val="en-US" w:eastAsia="zh-CN"/>
+        </w:rPr>
+        <w:t>.</w:t>
+      </w:r>
+    </w:p>
+    <w:p>
+      <w:pPr>
+        <w:pStyle w:val="BodyText"/>
+        <w:ind w:start="36pt"/>
+        <w:rPr>
+          <w:lang w:val="en-US" w:eastAsia="zh-CN"/>
+        </w:rPr>
+      </w:pPr>
+    </w:p>
+    <w:p>
+      <w:pPr>
+        <w:pStyle w:val="Heading2"/>
+        <w:rPr>
+          <w:lang w:eastAsia="zh-CN"/>
+        </w:rPr>
+      </w:pPr>
+      <w:r>
+        <w:rPr>
+          <w:lang w:eastAsia="zh-CN"/>
+        </w:rPr>
+        <w:t>Occupational Sleep</w:t>
+      </w:r>
+      <w:r>
+        <w:rPr>
+          <w:lang w:eastAsia="zh-CN"/>
+        </w:rPr>
+        <w:t xml:space="preserve"> Health</w:t>
+      </w:r>
+      <w:r>
+        <w:rPr>
+          <w:lang w:eastAsia="zh-CN"/>
+        </w:rPr>
+        <w:t xml:space="preserve"> </w:t>
+      </w:r>
+    </w:p>
+    <w:p>
+      <w:pPr>
+        <w:pStyle w:val="BodyText"/>
+        <w:rPr>
+          <w:spacing w:val="0"/>
+          <w:lang w:val="en-US" w:eastAsia="zh-CN"/>
+        </w:rPr>
+      </w:pPr>
+      <w:r>
+        <w:rPr>
+          <w:spacing w:val="0"/>
+          <w:lang w:val="en-US" w:eastAsia="zh-CN"/>
+        </w:rPr>
+        <w:t>The investigation into occupation-specific health risks identified distinct clusters of sleep disorders among specific professions.</w:t>
+      </w:r>
+    </w:p>
+    <w:p>
+      <w:pPr>
+        <w:pStyle w:val="BodyText"/>
+        <w:numPr>
+          <w:ilvl w:val="0"/>
+          <w:numId w:val="31"/>
+        </w:numPr>
+      </w:pPr>
+      <w:r>
+        <w:rPr>
+          <w:i/>
+          <w:iCs/>
+        </w:rPr>
+        <w:t>High Risk Groups</w:t>
+      </w:r>
+      <w:r>
+        <w:t>: Nurses exhibited the highest rate of Sleep Apnea (83.6%), likely associated with shift work and high-stress environments. Salespersons (90.6%) and Teachers (67.5%) showed the highest prevalence of Insomnia.</w:t>
+      </w:r>
+    </w:p>
+    <w:p>
+      <w:pPr>
+        <w:pStyle w:val="BodyText"/>
+        <w:numPr>
+          <w:ilvl w:val="0"/>
+          <w:numId w:val="31"/>
+        </w:numPr>
+      </w:pPr>
+      <w:r>
+        <w:rPr>
+          <w:i/>
+          <w:iCs/>
+        </w:rPr>
+        <w:t>Low Risk Groups</w:t>
+      </w:r>
+      <w:r>
+        <w:t>: Doctors, Engineers, and Lawyers reported the highest sleep health, with approximately 90% of individuals in these roles reporting no sleep disorders.</w:t>
+      </w:r>
+    </w:p>
+    <w:p>
+      <w:pPr>
+        <w:pStyle w:val="BodyText"/>
+      </w:pPr>
+    </w:p>
+    <w:p>
+      <w:pPr>
+        <w:pStyle w:val="BodyText"/>
+      </w:pPr>
+    </w:p>
+    <w:p>
+      <w:pPr>
+        <w:pStyle w:val="BodyText"/>
+      </w:pPr>
+    </w:p>
+    <w:p>
+      <w:pPr>
+        <w:pStyle w:val="BodyText"/>
+      </w:pPr>
+    </w:p>
+    <w:p>
+      <w:pPr>
+        <w:pStyle w:val="BodyText"/>
+        <w:ind w:start="32.40pt"/>
+      </w:pPr>
+      <w:r>
+        <w:rPr>
+          <w:b/>
+          <w:bCs/>
+          <w:lang w:val="en-US"/>
+        </w:rPr>
+        <w:t xml:space="preserve">Fig. </w:t>
+      </w:r>
+      <w:r>
+        <w:rPr>
+          <w:b/>
+          <w:bCs/>
+          <w:lang w:val="en-US"/>
+        </w:rPr>
+        <w:t>4</w:t>
+      </w:r>
+      <w:r>
+        <w:rPr>
+          <w:b/>
+          <w:bCs/>
+          <w:lang w:val="en-US"/>
+        </w:rPr>
+        <w:t>.</w:t>
+      </w:r>
+      <w:r>
+        <w:rPr>
+          <w:lang w:val="en-US"/>
+        </w:rPr>
+        <w:t xml:space="preserve"> Prevalence of Sleep Disorders by Occupation. Nurses show extreme rates of Sleep Apnea, while Salespersons are prone to Insomnia.</w:t>
+      </w:r>
+    </w:p>
+    <w:p>
+      <w:pPr>
+        <w:pStyle w:val="BodyText"/>
+      </w:pPr>
+    </w:p>
+    <w:p>
+      <w:pPr>
+        <w:pStyle w:val="Heading1"/>
+      </w:pPr>
+      <w:r>
+        <w:rPr>
+          <w:lang w:eastAsia="zh-CN"/>
+        </w:rPr>
+        <w:t>Discussion</w:t>
+      </w:r>
+    </w:p>
+    <w:p>
+      <w:pPr>
+        <w:pStyle w:val="Heading2"/>
+      </w:pPr>
+      <w:r>
+        <w:rPr>
+          <w:lang w:eastAsia="zh-CN"/>
+        </w:rPr>
+        <w:t>The Accuracy Paradox in Disease Prediction</w:t>
+      </w:r>
+    </w:p>
+    <w:p>
+      <w:pPr>
+        <w:pStyle w:val="BodyText"/>
+        <w:rPr>
+          <w:lang w:val="en-US" w:eastAsia="zh-CN"/>
+        </w:rPr>
+      </w:pPr>
+      <w:r>
+        <w:rPr>
+          <w:lang w:val="en-US" w:eastAsia="zh-CN"/>
+        </w:rPr>
+        <w:t>The results demonstrate the "Accuracy Paradox" often encountered in medical data science. The Random Forest model achieved 75% accuracy simply by exploiting the class imbalance</w:t>
+      </w:r>
+      <w:r>
+        <w:rPr>
+          <w:lang w:val="en-US" w:eastAsia="zh-CN"/>
+        </w:rPr>
+        <w:t xml:space="preserve">, </w:t>
+      </w:r>
+      <w:r>
+        <w:rPr>
+          <w:lang w:val="en-US" w:eastAsia="zh-CN"/>
+        </w:rPr>
+        <w:t xml:space="preserve">predicting the majority outcome ("Low Risk") for every case. While statistically accurate, this model is clinically useless as it fails to detect the disease. Conversely, the Logistic Regression model provided a more balanced, albeit less accurate, approach by prioritizing sensitivity (Recall). This highlights that for disease screening, metrics like Recall must take precedence over raw Accuracy, and data </w:t>
+      </w:r>
+      <w:r>
+        <w:rPr>
+          <w:lang w:val="en-US" w:eastAsia="zh-CN"/>
+        </w:rPr>
+        <w:t xml:space="preserve">other </w:t>
+      </w:r>
+      <w:r>
+        <w:rPr>
+          <w:lang w:val="en-US" w:eastAsia="zh-CN"/>
+        </w:rPr>
+        <w:t>augmentation techniques are necessary to train effective models on imbalanced datasets</w:t>
+      </w:r>
+      <w:r>
+        <w:rPr>
+          <w:lang w:val="en-US" w:eastAsia="zh-CN"/>
+        </w:rPr>
+        <w:t>.</w:t>
+      </w:r>
+    </w:p>
+    <w:p>
+      <w:pPr>
+        <w:pStyle w:val="Heading2"/>
+      </w:pPr>
+      <w:r>
+        <w:rPr>
+          <w:lang w:eastAsia="zh-CN"/>
+        </w:rPr>
+        <w:t>Occupational Health Implications</w:t>
+      </w:r>
+    </w:p>
+    <w:p>
+      <w:pPr>
+        <w:pStyle w:val="BodyText"/>
+        <w:rPr>
+          <w:lang w:val="en-US" w:eastAsia="zh-CN"/>
+        </w:rPr>
+      </w:pPr>
+      <w:r>
+        <w:rPr>
+          <w:lang w:val="en-US" w:eastAsia="zh-CN"/>
+        </w:rPr>
+        <w:t>The clustering of Sleep Apnea among Nurses and Insomnia among Salespersons suggests that sleep health is heavily influenced by professional demands. The high rate of apnea in nurses is particularly concerning and warrants further investigation into the correlation with BMI and shift-work schedules. These findings suggest that public health interventions should be targeted: stress-management programs for Teachers/Salespersons and physical health screenings for Nurses.</w:t>
+      </w:r>
+    </w:p>
+    <w:p>
+      <w:pPr>
+        <w:pStyle w:val="Heading2"/>
+      </w:pPr>
+      <w:r>
+        <w:rPr>
+          <w:lang w:eastAsia="zh-CN"/>
+        </w:rPr>
+        <w:t>Limitations</w:t>
+      </w:r>
+    </w:p>
+    <w:p>
+      <w:pPr>
+        <w:pStyle w:val="BodyText"/>
+      </w:pPr>
+      <w:r>
+        <w:rPr>
+          <w:lang w:val="en-US" w:eastAsia="zh-CN"/>
+        </w:rPr>
+        <w:t>The primary limitation of this study is the dataset size (374 records for sleep analysis) and the significant class imbalance in the disease dataset. Additionally, "Stress Level" is a subjective, self-reported metric, which may introduce bias compared to physiological measurements like cortisol levels.</w:t>
+      </w:r>
+    </w:p>
+    <w:p>
+      <w:pPr>
+        <w:pStyle w:val="Heading1"/>
+      </w:pPr>
+      <w:r>
+        <w:rPr>
+          <w:lang w:eastAsia="zh-CN"/>
+        </w:rPr>
+        <w:t>Conclusion</w:t>
+      </w:r>
+    </w:p>
+    <w:p>
+      <w:pPr>
+        <w:pStyle w:val="BodyText"/>
+      </w:pPr>
+      <w:r>
+        <w:t>This project analyzed the relationship between lifestyle habits, occupation, and chronic disease risk. The study confirms that Stress is a dominant predictor of poor sleep health, overshadowing the benefits of physical activity in high-stress populations. Furthermore, specific occupations (Nursing, Sales, Teaching) were identified as high-risk categories for sleep disorders.</w:t>
+      </w:r>
+    </w:p>
+    <w:p>
+      <w:pPr>
+        <w:pStyle w:val="BodyText"/>
+      </w:pPr>
+      <w:r>
+        <w:t xml:space="preserve">From a predictive modeling perspective, the research highlights the dangers of relying on Accuracy as a sole performance metric. The superior accuracy of the Random </w:t>
+      </w:r>
+      <w:r>
+        <w:lastRenderedPageBreak/>
+        <w:t>Forest model masked its complete failure to identify at-risk patients, underscoring the need for careful model evaluation using Recall and Precision in healthcare applications. Future work should focus on addressing data imbalance to create predictive models that are both accurate and clinically sensitive.</w:t>
+      </w:r>
+    </w:p>
+    <w:p>
+      <w:pPr>
+        <w:pStyle w:val="Heading1"/>
+      </w:pPr>
+      <w:r>
+        <w:rPr>
+          <w:lang w:eastAsia="zh-CN"/>
+        </w:rPr>
+        <w:t>References</w:t>
+      </w:r>
+    </w:p>
+    <w:p>
+      <w:pPr>
+        <w:pStyle w:val="BodyText"/>
+        <w:jc w:val="start"/>
+        <w:rPr>
+          <w:lang w:val="en-US"/>
+        </w:rPr>
+      </w:pPr>
+      <w:r>
+        <w:rPr>
+          <w:lang w:val="en-US"/>
+        </w:rPr>
+        <w:t xml:space="preserve">[1] R. Liaqat, "Health &amp; Lifestyle Dataset," Kaggle.com, 2025. [Online]. Available: </w:t>
+      </w:r>
+      <w:hyperlink r:id="rId14" w:history="1">
+        <w:r>
+          <w:rPr>
+            <w:rStyle w:val="Hyperlink"/>
+            <w:lang w:val="en-US"/>
+          </w:rPr>
+          <w:t>https://www.kaggle.com/datasets/rehan497/health-lifestyle-dataset</w:t>
+        </w:r>
+      </w:hyperlink>
+      <w:r>
+        <w:rPr>
+          <w:lang w:val="en-US"/>
+        </w:rPr>
+        <w:t>.</w:t>
+      </w:r>
+    </w:p>
+    <w:p>
+      <w:pPr>
+        <w:pStyle w:val="BodyText"/>
+        <w:jc w:val="start"/>
+      </w:pPr>
+      <w:r>
+        <w:rPr>
+          <w:lang w:val="en-US"/>
+        </w:rPr>
+        <w:t>[</w:t>
+      </w:r>
+      <w:r>
+        <w:rPr>
+          <w:lang w:val="en-US"/>
+        </w:rPr>
+        <w:t>2</w:t>
+      </w:r>
+      <w:r>
+        <w:rPr>
+          <w:lang w:val="en-US"/>
+        </w:rPr>
+        <w:t>]</w:t>
+      </w:r>
+      <w:r>
+        <w:rPr>
+          <w:lang w:val="en-US"/>
+        </w:rPr>
+        <w:t xml:space="preserve"> </w:t>
+      </w:r>
+      <w:proofErr w:type="spellStart"/>
+      <w:r>
+        <w:rPr>
+          <w:lang w:val="en-US"/>
+        </w:rPr>
+        <w:t>Sultanul</w:t>
+      </w:r>
+      <w:proofErr w:type="spellEnd"/>
+      <w:r>
+        <w:rPr>
+          <w:lang w:val="en-US"/>
+        </w:rPr>
+        <w:t xml:space="preserve"> Ovi</w:t>
+      </w:r>
+      <w:r>
+        <w:rPr>
+          <w:lang w:val="en-US"/>
+        </w:rPr>
+        <w:t>, "Sleep Disorder Diagnosis Dataset," Kaggle.com, 2025. [Online]. Available: https://www.kaggle.com/datasets/mdsultanulislamovi/sleep-disorder-diagnosis-dataset.</w:t>
+      </w:r>
+    </w:p>
+    <w:p>
+      <w:pPr>
+        <w:pStyle w:val="BodyText"/>
+      </w:pPr>
+    </w:p>
+    <w:p>
+      <w:pPr>
+        <w:pStyle w:val="BodyText"/>
+      </w:pPr>
     </w:p>
     <w:sectPr>
       <w:type w:val="continuous"/>
@@ -2649,6 +5508,92 @@
     </w:lvl>
   </w:abstractNum>
   <w:abstractNum w:abstractNumId="11" w15:restartNumberingAfterBreak="0">
+    <w:nsid w:val="0D84359F"/>
+    <w:multiLevelType w:val="hybridMultilevel"/>
+    <w:tmpl w:val="9616649E"/>
+    <w:lvl w:ilvl="0" w:tplc="0409000F">
+      <w:start w:val="1"/>
+      <w:numFmt w:val="decimal"/>
+      <w:lvlText w:val="%1."/>
+      <w:lvlJc w:val="start"/>
+      <w:pPr>
+        <w:ind w:start="50.40pt" w:hanging="18pt"/>
+      </w:pPr>
+    </w:lvl>
+    <w:lvl w:ilvl="1" w:tplc="04090019" w:tentative="1">
+      <w:start w:val="1"/>
+      <w:numFmt w:val="lowerLetter"/>
+      <w:lvlText w:val="%2."/>
+      <w:lvlJc w:val="start"/>
+      <w:pPr>
+        <w:ind w:start="86.40pt" w:hanging="18pt"/>
+      </w:pPr>
+    </w:lvl>
+    <w:lvl w:ilvl="2" w:tplc="0409001B" w:tentative="1">
+      <w:start w:val="1"/>
+      <w:numFmt w:val="lowerRoman"/>
+      <w:lvlText w:val="%3."/>
+      <w:lvlJc w:val="end"/>
+      <w:pPr>
+        <w:ind w:start="122.40pt" w:hanging="9pt"/>
+      </w:pPr>
+    </w:lvl>
+    <w:lvl w:ilvl="3" w:tplc="0409000F" w:tentative="1">
+      <w:start w:val="1"/>
+      <w:numFmt w:val="decimal"/>
+      <w:lvlText w:val="%4."/>
+      <w:lvlJc w:val="start"/>
+      <w:pPr>
+        <w:ind w:start="158.40pt" w:hanging="18pt"/>
+      </w:pPr>
+    </w:lvl>
+    <w:lvl w:ilvl="4" w:tplc="04090019" w:tentative="1">
+      <w:start w:val="1"/>
+      <w:numFmt w:val="lowerLetter"/>
+      <w:lvlText w:val="%5."/>
+      <w:lvlJc w:val="start"/>
+      <w:pPr>
+        <w:ind w:start="194.40pt" w:hanging="18pt"/>
+      </w:pPr>
+    </w:lvl>
+    <w:lvl w:ilvl="5" w:tplc="0409001B" w:tentative="1">
+      <w:start w:val="1"/>
+      <w:numFmt w:val="lowerRoman"/>
+      <w:lvlText w:val="%6."/>
+      <w:lvlJc w:val="end"/>
+      <w:pPr>
+        <w:ind w:start="230.40pt" w:hanging="9pt"/>
+      </w:pPr>
+    </w:lvl>
+    <w:lvl w:ilvl="6" w:tplc="0409000F" w:tentative="1">
+      <w:start w:val="1"/>
+      <w:numFmt w:val="decimal"/>
+      <w:lvlText w:val="%7."/>
+      <w:lvlJc w:val="start"/>
+      <w:pPr>
+        <w:ind w:start="266.40pt" w:hanging="18pt"/>
+      </w:pPr>
+    </w:lvl>
+    <w:lvl w:ilvl="7" w:tplc="04090019" w:tentative="1">
+      <w:start w:val="1"/>
+      <w:numFmt w:val="lowerLetter"/>
+      <w:lvlText w:val="%8."/>
+      <w:lvlJc w:val="start"/>
+      <w:pPr>
+        <w:ind w:start="302.40pt" w:hanging="18pt"/>
+      </w:pPr>
+    </w:lvl>
+    <w:lvl w:ilvl="8" w:tplc="0409001B" w:tentative="1">
+      <w:start w:val="1"/>
+      <w:numFmt w:val="lowerRoman"/>
+      <w:lvlText w:val="%9."/>
+      <w:lvlJc w:val="end"/>
+      <w:pPr>
+        <w:ind w:start="338.40pt" w:hanging="9pt"/>
+      </w:pPr>
+    </w:lvl>
+  </w:abstractNum>
+  <w:abstractNum w:abstractNumId="12" w15:restartNumberingAfterBreak="0">
     <w:nsid w:val="17C2323E"/>
     <w:multiLevelType w:val="hybridMultilevel"/>
     <w:tmpl w:val="574C73AC"/>
@@ -2761,7 +5706,120 @@
       </w:rPr>
     </w:lvl>
   </w:abstractNum>
-  <w:abstractNum w:abstractNumId="12" w15:restartNumberingAfterBreak="0">
+  <w:abstractNum w:abstractNumId="13" w15:restartNumberingAfterBreak="0">
+    <w:nsid w:val="1ABF55C9"/>
+    <w:multiLevelType w:val="hybridMultilevel"/>
+    <w:tmpl w:val="6C2A0916"/>
+    <w:lvl w:ilvl="0" w:tplc="04090001">
+      <w:start w:val="1"/>
+      <w:numFmt w:val="bullet"/>
+      <w:lvlText w:val=""/>
+      <w:lvlJc w:val="start"/>
+      <w:pPr>
+        <w:ind w:start="36pt" w:hanging="18pt"/>
+      </w:pPr>
+      <w:rPr>
+        <w:rFonts w:ascii="Symbol" w:hAnsi="Symbol" w:hint="default"/>
+      </w:rPr>
+    </w:lvl>
+    <w:lvl w:ilvl="1" w:tplc="04090003" w:tentative="1">
+      <w:start w:val="1"/>
+      <w:numFmt w:val="bullet"/>
+      <w:lvlText w:val="o"/>
+      <w:lvlJc w:val="start"/>
+      <w:pPr>
+        <w:ind w:start="72pt" w:hanging="18pt"/>
+      </w:pPr>
+      <w:rPr>
+        <w:rFonts w:ascii="Courier New" w:hAnsi="Courier New" w:cs="Courier New" w:hint="default"/>
+      </w:rPr>
+    </w:lvl>
+    <w:lvl w:ilvl="2" w:tplc="04090005" w:tentative="1">
+      <w:start w:val="1"/>
+      <w:numFmt w:val="bullet"/>
+      <w:lvlText w:val=""/>
+      <w:lvlJc w:val="start"/>
+      <w:pPr>
+        <w:ind w:start="108pt" w:hanging="18pt"/>
+      </w:pPr>
+      <w:rPr>
+        <w:rFonts w:ascii="Wingdings" w:hAnsi="Wingdings" w:hint="default"/>
+      </w:rPr>
+    </w:lvl>
+    <w:lvl w:ilvl="3" w:tplc="04090001" w:tentative="1">
+      <w:start w:val="1"/>
+      <w:numFmt w:val="bullet"/>
+      <w:lvlText w:val=""/>
+      <w:lvlJc w:val="start"/>
+      <w:pPr>
+        <w:ind w:start="144pt" w:hanging="18pt"/>
+      </w:pPr>
+      <w:rPr>
+        <w:rFonts w:ascii="Symbol" w:hAnsi="Symbol" w:hint="default"/>
+      </w:rPr>
+    </w:lvl>
+    <w:lvl w:ilvl="4" w:tplc="04090003" w:tentative="1">
+      <w:start w:val="1"/>
+      <w:numFmt w:val="bullet"/>
+      <w:lvlText w:val="o"/>
+      <w:lvlJc w:val="start"/>
+      <w:pPr>
+        <w:ind w:start="180pt" w:hanging="18pt"/>
+      </w:pPr>
+      <w:rPr>
+        <w:rFonts w:ascii="Courier New" w:hAnsi="Courier New" w:cs="Courier New" w:hint="default"/>
+      </w:rPr>
+    </w:lvl>
+    <w:lvl w:ilvl="5" w:tplc="04090005" w:tentative="1">
+      <w:start w:val="1"/>
+      <w:numFmt w:val="bullet"/>
+      <w:lvlText w:val=""/>
+      <w:lvlJc w:val="start"/>
+      <w:pPr>
+        <w:ind w:start="216pt" w:hanging="18pt"/>
+      </w:pPr>
+      <w:rPr>
+        <w:rFonts w:ascii="Wingdings" w:hAnsi="Wingdings" w:hint="default"/>
+      </w:rPr>
+    </w:lvl>
+    <w:lvl w:ilvl="6" w:tplc="04090001" w:tentative="1">
+      <w:start w:val="1"/>
+      <w:numFmt w:val="bullet"/>
+      <w:lvlText w:val=""/>
+      <w:lvlJc w:val="start"/>
+      <w:pPr>
+        <w:ind w:start="252pt" w:hanging="18pt"/>
+      </w:pPr>
+      <w:rPr>
+        <w:rFonts w:ascii="Symbol" w:hAnsi="Symbol" w:hint="default"/>
+      </w:rPr>
+    </w:lvl>
+    <w:lvl w:ilvl="7" w:tplc="04090003" w:tentative="1">
+      <w:start w:val="1"/>
+      <w:numFmt w:val="bullet"/>
+      <w:lvlText w:val="o"/>
+      <w:lvlJc w:val="start"/>
+      <w:pPr>
+        <w:ind w:start="288pt" w:hanging="18pt"/>
+      </w:pPr>
+      <w:rPr>
+        <w:rFonts w:ascii="Courier New" w:hAnsi="Courier New" w:cs="Courier New" w:hint="default"/>
+      </w:rPr>
+    </w:lvl>
+    <w:lvl w:ilvl="8" w:tplc="04090005" w:tentative="1">
+      <w:start w:val="1"/>
+      <w:numFmt w:val="bullet"/>
+      <w:lvlText w:val=""/>
+      <w:lvlJc w:val="start"/>
+      <w:pPr>
+        <w:ind w:start="324pt" w:hanging="18pt"/>
+      </w:pPr>
+      <w:rPr>
+        <w:rFonts w:ascii="Wingdings" w:hAnsi="Wingdings" w:hint="default"/>
+      </w:rPr>
+    </w:lvl>
+  </w:abstractNum>
+  <w:abstractNum w:abstractNumId="14" w15:restartNumberingAfterBreak="0">
     <w:nsid w:val="1E177E97"/>
     <w:multiLevelType w:val="hybridMultilevel"/>
     <w:tmpl w:val="A6463BCE"/>
@@ -2847,7 +5905,7 @@
       </w:pPr>
     </w:lvl>
   </w:abstractNum>
-  <w:abstractNum w:abstractNumId="13" w15:restartNumberingAfterBreak="0">
+  <w:abstractNum w:abstractNumId="15" w15:restartNumberingAfterBreak="0">
     <w:nsid w:val="20AF0333"/>
     <w:multiLevelType w:val="hybridMultilevel"/>
     <w:tmpl w:val="CB0E7F4E"/>
@@ -2989,7 +6047,7 @@
       </w:rPr>
     </w:lvl>
   </w:abstractNum>
-  <w:abstractNum w:abstractNumId="14" w15:restartNumberingAfterBreak="0">
+  <w:abstractNum w:abstractNumId="16" w15:restartNumberingAfterBreak="0">
     <w:nsid w:val="26FE1FCF"/>
     <w:multiLevelType w:val="hybridMultilevel"/>
     <w:tmpl w:val="33826962"/>
@@ -3150,7 +6208,7 @@
       </w:rPr>
     </w:lvl>
   </w:abstractNum>
-  <w:abstractNum w:abstractNumId="15" w15:restartNumberingAfterBreak="0">
+  <w:abstractNum w:abstractNumId="17" w15:restartNumberingAfterBreak="0">
     <w:nsid w:val="37660336"/>
     <w:multiLevelType w:val="hybridMultilevel"/>
     <w:tmpl w:val="754EAC84"/>
@@ -3291,7 +6349,7 @@
       </w:rPr>
     </w:lvl>
   </w:abstractNum>
-  <w:abstractNum w:abstractNumId="16" w15:restartNumberingAfterBreak="0">
+  <w:abstractNum w:abstractNumId="18" w15:restartNumberingAfterBreak="0">
     <w:nsid w:val="39E54FC6"/>
     <w:multiLevelType w:val="singleLevel"/>
     <w:tmpl w:val="5B7288D4"/>
@@ -3311,7 +6369,382 @@
       </w:rPr>
     </w:lvl>
   </w:abstractNum>
-  <w:abstractNum w:abstractNumId="17" w15:restartNumberingAfterBreak="0">
+  <w:abstractNum w:abstractNumId="19" w15:restartNumberingAfterBreak="0">
+    <w:nsid w:val="3A1E523A"/>
+    <w:multiLevelType w:val="hybridMultilevel"/>
+    <w:tmpl w:val="899C941C"/>
+    <w:lvl w:ilvl="0" w:tplc="04090001">
+      <w:start w:val="1"/>
+      <w:numFmt w:val="bullet"/>
+      <w:lvlText w:val=""/>
+      <w:lvlJc w:val="start"/>
+      <w:pPr>
+        <w:ind w:start="50.40pt" w:hanging="18pt"/>
+      </w:pPr>
+      <w:rPr>
+        <w:rFonts w:ascii="Symbol" w:hAnsi="Symbol" w:hint="default"/>
+      </w:rPr>
+    </w:lvl>
+    <w:lvl w:ilvl="1" w:tplc="04090003" w:tentative="1">
+      <w:start w:val="1"/>
+      <w:numFmt w:val="bullet"/>
+      <w:lvlText w:val="o"/>
+      <w:lvlJc w:val="start"/>
+      <w:pPr>
+        <w:ind w:start="86.40pt" w:hanging="18pt"/>
+      </w:pPr>
+      <w:rPr>
+        <w:rFonts w:ascii="Courier New" w:hAnsi="Courier New" w:cs="Courier New" w:hint="default"/>
+      </w:rPr>
+    </w:lvl>
+    <w:lvl w:ilvl="2" w:tplc="04090005" w:tentative="1">
+      <w:start w:val="1"/>
+      <w:numFmt w:val="bullet"/>
+      <w:lvlText w:val=""/>
+      <w:lvlJc w:val="start"/>
+      <w:pPr>
+        <w:ind w:start="122.40pt" w:hanging="18pt"/>
+      </w:pPr>
+      <w:rPr>
+        <w:rFonts w:ascii="Wingdings" w:hAnsi="Wingdings" w:hint="default"/>
+      </w:rPr>
+    </w:lvl>
+    <w:lvl w:ilvl="3" w:tplc="04090001" w:tentative="1">
+      <w:start w:val="1"/>
+      <w:numFmt w:val="bullet"/>
+      <w:lvlText w:val=""/>
+      <w:lvlJc w:val="start"/>
+      <w:pPr>
+        <w:ind w:start="158.40pt" w:hanging="18pt"/>
+      </w:pPr>
+      <w:rPr>
+        <w:rFonts w:ascii="Symbol" w:hAnsi="Symbol" w:hint="default"/>
+      </w:rPr>
+    </w:lvl>
+    <w:lvl w:ilvl="4" w:tplc="04090003" w:tentative="1">
+      <w:start w:val="1"/>
+      <w:numFmt w:val="bullet"/>
+      <w:lvlText w:val="o"/>
+      <w:lvlJc w:val="start"/>
+      <w:pPr>
+        <w:ind w:start="194.40pt" w:hanging="18pt"/>
+      </w:pPr>
+      <w:rPr>
+        <w:rFonts w:ascii="Courier New" w:hAnsi="Courier New" w:cs="Courier New" w:hint="default"/>
+      </w:rPr>
+    </w:lvl>
+    <w:lvl w:ilvl="5" w:tplc="04090005" w:tentative="1">
+      <w:start w:val="1"/>
+      <w:numFmt w:val="bullet"/>
+      <w:lvlText w:val=""/>
+      <w:lvlJc w:val="start"/>
+      <w:pPr>
+        <w:ind w:start="230.40pt" w:hanging="18pt"/>
+      </w:pPr>
+      <w:rPr>
+        <w:rFonts w:ascii="Wingdings" w:hAnsi="Wingdings" w:hint="default"/>
+      </w:rPr>
+    </w:lvl>
+    <w:lvl w:ilvl="6" w:tplc="04090001" w:tentative="1">
+      <w:start w:val="1"/>
+      <w:numFmt w:val="bullet"/>
+      <w:lvlText w:val=""/>
+      <w:lvlJc w:val="start"/>
+      <w:pPr>
+        <w:ind w:start="266.40pt" w:hanging="18pt"/>
+      </w:pPr>
+      <w:rPr>
+        <w:rFonts w:ascii="Symbol" w:hAnsi="Symbol" w:hint="default"/>
+      </w:rPr>
+    </w:lvl>
+    <w:lvl w:ilvl="7" w:tplc="04090003" w:tentative="1">
+      <w:start w:val="1"/>
+      <w:numFmt w:val="bullet"/>
+      <w:lvlText w:val="o"/>
+      <w:lvlJc w:val="start"/>
+      <w:pPr>
+        <w:ind w:start="302.40pt" w:hanging="18pt"/>
+      </w:pPr>
+      <w:rPr>
+        <w:rFonts w:ascii="Courier New" w:hAnsi="Courier New" w:cs="Courier New" w:hint="default"/>
+      </w:rPr>
+    </w:lvl>
+    <w:lvl w:ilvl="8" w:tplc="04090005" w:tentative="1">
+      <w:start w:val="1"/>
+      <w:numFmt w:val="bullet"/>
+      <w:lvlText w:val=""/>
+      <w:lvlJc w:val="start"/>
+      <w:pPr>
+        <w:ind w:start="338.40pt" w:hanging="18pt"/>
+      </w:pPr>
+      <w:rPr>
+        <w:rFonts w:ascii="Wingdings" w:hAnsi="Wingdings" w:hint="default"/>
+      </w:rPr>
+    </w:lvl>
+  </w:abstractNum>
+  <w:abstractNum w:abstractNumId="20" w15:restartNumberingAfterBreak="0">
+    <w:nsid w:val="3E6A24B9"/>
+    <w:multiLevelType w:val="multilevel"/>
+    <w:tmpl w:val="1EC4B6EE"/>
+    <w:lvl w:ilvl="0">
+      <w:start w:val="1"/>
+      <w:numFmt w:val="bullet"/>
+      <w:lvlText w:val=""/>
+      <w:lvlJc w:val="start"/>
+      <w:pPr>
+        <w:tabs>
+          <w:tab w:val="num" w:pos="36pt"/>
+        </w:tabs>
+        <w:ind w:start="36pt" w:hanging="18pt"/>
+      </w:pPr>
+      <w:rPr>
+        <w:rFonts w:ascii="Symbol" w:hAnsi="Symbol" w:hint="default"/>
+        <w:sz w:val="20"/>
+      </w:rPr>
+    </w:lvl>
+    <w:lvl w:ilvl="1" w:tentative="1">
+      <w:start w:val="1"/>
+      <w:numFmt w:val="bullet"/>
+      <w:lvlText w:val="o"/>
+      <w:lvlJc w:val="start"/>
+      <w:pPr>
+        <w:tabs>
+          <w:tab w:val="num" w:pos="72pt"/>
+        </w:tabs>
+        <w:ind w:start="72pt" w:hanging="18pt"/>
+      </w:pPr>
+      <w:rPr>
+        <w:rFonts w:ascii="Courier New" w:hAnsi="Courier New" w:hint="default"/>
+        <w:sz w:val="20"/>
+      </w:rPr>
+    </w:lvl>
+    <w:lvl w:ilvl="2" w:tentative="1">
+      <w:start w:val="1"/>
+      <w:numFmt w:val="bullet"/>
+      <w:lvlText w:val=""/>
+      <w:lvlJc w:val="start"/>
+      <w:pPr>
+        <w:tabs>
+          <w:tab w:val="num" w:pos="108pt"/>
+        </w:tabs>
+        <w:ind w:start="108pt" w:hanging="18pt"/>
+      </w:pPr>
+      <w:rPr>
+        <w:rFonts w:ascii="Wingdings" w:hAnsi="Wingdings" w:hint="default"/>
+        <w:sz w:val="20"/>
+      </w:rPr>
+    </w:lvl>
+    <w:lvl w:ilvl="3" w:tentative="1">
+      <w:start w:val="1"/>
+      <w:numFmt w:val="bullet"/>
+      <w:lvlText w:val=""/>
+      <w:lvlJc w:val="start"/>
+      <w:pPr>
+        <w:tabs>
+          <w:tab w:val="num" w:pos="144pt"/>
+        </w:tabs>
+        <w:ind w:start="144pt" w:hanging="18pt"/>
+      </w:pPr>
+      <w:rPr>
+        <w:rFonts w:ascii="Wingdings" w:hAnsi="Wingdings" w:hint="default"/>
+        <w:sz w:val="20"/>
+      </w:rPr>
+    </w:lvl>
+    <w:lvl w:ilvl="4" w:tentative="1">
+      <w:start w:val="1"/>
+      <w:numFmt w:val="bullet"/>
+      <w:lvlText w:val=""/>
+      <w:lvlJc w:val="start"/>
+      <w:pPr>
+        <w:tabs>
+          <w:tab w:val="num" w:pos="180pt"/>
+        </w:tabs>
+        <w:ind w:start="180pt" w:hanging="18pt"/>
+      </w:pPr>
+      <w:rPr>
+        <w:rFonts w:ascii="Wingdings" w:hAnsi="Wingdings" w:hint="default"/>
+        <w:sz w:val="20"/>
+      </w:rPr>
+    </w:lvl>
+    <w:lvl w:ilvl="5" w:tentative="1">
+      <w:start w:val="1"/>
+      <w:numFmt w:val="bullet"/>
+      <w:lvlText w:val=""/>
+      <w:lvlJc w:val="start"/>
+      <w:pPr>
+        <w:tabs>
+          <w:tab w:val="num" w:pos="216pt"/>
+        </w:tabs>
+        <w:ind w:start="216pt" w:hanging="18pt"/>
+      </w:pPr>
+      <w:rPr>
+        <w:rFonts w:ascii="Wingdings" w:hAnsi="Wingdings" w:hint="default"/>
+        <w:sz w:val="20"/>
+      </w:rPr>
+    </w:lvl>
+    <w:lvl w:ilvl="6" w:tentative="1">
+      <w:start w:val="1"/>
+      <w:numFmt w:val="bullet"/>
+      <w:lvlText w:val=""/>
+      <w:lvlJc w:val="start"/>
+      <w:pPr>
+        <w:tabs>
+          <w:tab w:val="num" w:pos="252pt"/>
+        </w:tabs>
+        <w:ind w:start="252pt" w:hanging="18pt"/>
+      </w:pPr>
+      <w:rPr>
+        <w:rFonts w:ascii="Wingdings" w:hAnsi="Wingdings" w:hint="default"/>
+        <w:sz w:val="20"/>
+      </w:rPr>
+    </w:lvl>
+    <w:lvl w:ilvl="7" w:tentative="1">
+      <w:start w:val="1"/>
+      <w:numFmt w:val="bullet"/>
+      <w:lvlText w:val=""/>
+      <w:lvlJc w:val="start"/>
+      <w:pPr>
+        <w:tabs>
+          <w:tab w:val="num" w:pos="288pt"/>
+        </w:tabs>
+        <w:ind w:start="288pt" w:hanging="18pt"/>
+      </w:pPr>
+      <w:rPr>
+        <w:rFonts w:ascii="Wingdings" w:hAnsi="Wingdings" w:hint="default"/>
+        <w:sz w:val="20"/>
+      </w:rPr>
+    </w:lvl>
+    <w:lvl w:ilvl="8" w:tentative="1">
+      <w:start w:val="1"/>
+      <w:numFmt w:val="bullet"/>
+      <w:lvlText w:val=""/>
+      <w:lvlJc w:val="start"/>
+      <w:pPr>
+        <w:tabs>
+          <w:tab w:val="num" w:pos="324pt"/>
+        </w:tabs>
+        <w:ind w:start="324pt" w:hanging="18pt"/>
+      </w:pPr>
+      <w:rPr>
+        <w:rFonts w:ascii="Wingdings" w:hAnsi="Wingdings" w:hint="default"/>
+        <w:sz w:val="20"/>
+      </w:rPr>
+    </w:lvl>
+  </w:abstractNum>
+  <w:abstractNum w:abstractNumId="21" w15:restartNumberingAfterBreak="0">
+    <w:nsid w:val="3F7C358B"/>
+    <w:multiLevelType w:val="hybridMultilevel"/>
+    <w:tmpl w:val="A508D744"/>
+    <w:lvl w:ilvl="0" w:tplc="04090001">
+      <w:start w:val="1"/>
+      <w:numFmt w:val="bullet"/>
+      <w:lvlText w:val=""/>
+      <w:lvlJc w:val="start"/>
+      <w:pPr>
+        <w:ind w:start="50.40pt" w:hanging="18pt"/>
+      </w:pPr>
+      <w:rPr>
+        <w:rFonts w:ascii="Symbol" w:hAnsi="Symbol" w:hint="default"/>
+      </w:rPr>
+    </w:lvl>
+    <w:lvl w:ilvl="1" w:tplc="04090003" w:tentative="1">
+      <w:start w:val="1"/>
+      <w:numFmt w:val="bullet"/>
+      <w:lvlText w:val="o"/>
+      <w:lvlJc w:val="start"/>
+      <w:pPr>
+        <w:ind w:start="86.40pt" w:hanging="18pt"/>
+      </w:pPr>
+      <w:rPr>
+        <w:rFonts w:ascii="Courier New" w:hAnsi="Courier New" w:cs="Courier New" w:hint="default"/>
+      </w:rPr>
+    </w:lvl>
+    <w:lvl w:ilvl="2" w:tplc="04090005" w:tentative="1">
+      <w:start w:val="1"/>
+      <w:numFmt w:val="bullet"/>
+      <w:lvlText w:val=""/>
+      <w:lvlJc w:val="start"/>
+      <w:pPr>
+        <w:ind w:start="122.40pt" w:hanging="18pt"/>
+      </w:pPr>
+      <w:rPr>
+        <w:rFonts w:ascii="Wingdings" w:hAnsi="Wingdings" w:hint="default"/>
+      </w:rPr>
+    </w:lvl>
+    <w:lvl w:ilvl="3" w:tplc="04090001" w:tentative="1">
+      <w:start w:val="1"/>
+      <w:numFmt w:val="bullet"/>
+      <w:lvlText w:val=""/>
+      <w:lvlJc w:val="start"/>
+      <w:pPr>
+        <w:ind w:start="158.40pt" w:hanging="18pt"/>
+      </w:pPr>
+      <w:rPr>
+        <w:rFonts w:ascii="Symbol" w:hAnsi="Symbol" w:hint="default"/>
+      </w:rPr>
+    </w:lvl>
+    <w:lvl w:ilvl="4" w:tplc="04090003" w:tentative="1">
+      <w:start w:val="1"/>
+      <w:numFmt w:val="bullet"/>
+      <w:lvlText w:val="o"/>
+      <w:lvlJc w:val="start"/>
+      <w:pPr>
+        <w:ind w:start="194.40pt" w:hanging="18pt"/>
+      </w:pPr>
+      <w:rPr>
+        <w:rFonts w:ascii="Courier New" w:hAnsi="Courier New" w:cs="Courier New" w:hint="default"/>
+      </w:rPr>
+    </w:lvl>
+    <w:lvl w:ilvl="5" w:tplc="04090005" w:tentative="1">
+      <w:start w:val="1"/>
+      <w:numFmt w:val="bullet"/>
+      <w:lvlText w:val=""/>
+      <w:lvlJc w:val="start"/>
+      <w:pPr>
+        <w:ind w:start="230.40pt" w:hanging="18pt"/>
+      </w:pPr>
+      <w:rPr>
+        <w:rFonts w:ascii="Wingdings" w:hAnsi="Wingdings" w:hint="default"/>
+      </w:rPr>
+    </w:lvl>
+    <w:lvl w:ilvl="6" w:tplc="04090001" w:tentative="1">
+      <w:start w:val="1"/>
+      <w:numFmt w:val="bullet"/>
+      <w:lvlText w:val=""/>
+      <w:lvlJc w:val="start"/>
+      <w:pPr>
+        <w:ind w:start="266.40pt" w:hanging="18pt"/>
+      </w:pPr>
+      <w:rPr>
+        <w:rFonts w:ascii="Symbol" w:hAnsi="Symbol" w:hint="default"/>
+      </w:rPr>
+    </w:lvl>
+    <w:lvl w:ilvl="7" w:tplc="04090003" w:tentative="1">
+      <w:start w:val="1"/>
+      <w:numFmt w:val="bullet"/>
+      <w:lvlText w:val="o"/>
+      <w:lvlJc w:val="start"/>
+      <w:pPr>
+        <w:ind w:start="302.40pt" w:hanging="18pt"/>
+      </w:pPr>
+      <w:rPr>
+        <w:rFonts w:ascii="Courier New" w:hAnsi="Courier New" w:cs="Courier New" w:hint="default"/>
+      </w:rPr>
+    </w:lvl>
+    <w:lvl w:ilvl="8" w:tplc="04090005" w:tentative="1">
+      <w:start w:val="1"/>
+      <w:numFmt w:val="bullet"/>
+      <w:lvlText w:val=""/>
+      <w:lvlJc w:val="start"/>
+      <w:pPr>
+        <w:ind w:start="338.40pt" w:hanging="18pt"/>
+      </w:pPr>
+      <w:rPr>
+        <w:rFonts w:ascii="Wingdings" w:hAnsi="Wingdings" w:hint="default"/>
+      </w:rPr>
+    </w:lvl>
+  </w:abstractNum>
+  <w:abstractNum w:abstractNumId="22" w15:restartNumberingAfterBreak="0">
     <w:nsid w:val="4189603E"/>
     <w:multiLevelType w:val="multilevel"/>
     <w:tmpl w:val="0AB06E12"/>
@@ -3518,7 +6951,7 @@
       </w:rPr>
     </w:lvl>
   </w:abstractNum>
-  <w:abstractNum w:abstractNumId="18" w15:restartNumberingAfterBreak="0">
+  <w:abstractNum w:abstractNumId="23" w15:restartNumberingAfterBreak="0">
     <w:nsid w:val="493C3F76"/>
     <w:multiLevelType w:val="hybridMultilevel"/>
     <w:tmpl w:val="9A9E418C"/>
@@ -3629,7 +7062,7 @@
       </w:pPr>
     </w:lvl>
   </w:abstractNum>
-  <w:abstractNum w:abstractNumId="19" w15:restartNumberingAfterBreak="0">
+  <w:abstractNum w:abstractNumId="24" w15:restartNumberingAfterBreak="0">
     <w:nsid w:val="52CA544A"/>
     <w:multiLevelType w:val="singleLevel"/>
     <w:tmpl w:val="AED6D67E"/>
@@ -3656,7 +7089,7 @@
       </w:rPr>
     </w:lvl>
   </w:abstractNum>
-  <w:abstractNum w:abstractNumId="20" w15:restartNumberingAfterBreak="0">
+  <w:abstractNum w:abstractNumId="25" w15:restartNumberingAfterBreak="0">
     <w:nsid w:val="6C402C58"/>
     <w:multiLevelType w:val="hybridMultilevel"/>
     <w:tmpl w:val="9A1CA078"/>
@@ -3801,7 +7234,7 @@
       </w:rPr>
     </w:lvl>
   </w:abstractNum>
-  <w:abstractNum w:abstractNumId="21" w15:restartNumberingAfterBreak="0">
+  <w:abstractNum w:abstractNumId="26" w15:restartNumberingAfterBreak="0">
     <w:nsid w:val="6CD32DA8"/>
     <w:multiLevelType w:val="singleLevel"/>
     <w:tmpl w:val="166470C2"/>
@@ -3827,41 +7260,127 @@
       </w:rPr>
     </w:lvl>
   </w:abstractNum>
+  <w:abstractNum w:abstractNumId="27" w15:restartNumberingAfterBreak="0">
+    <w:nsid w:val="6D4A7765"/>
+    <w:multiLevelType w:val="hybridMultilevel"/>
+    <w:tmpl w:val="4B86A17A"/>
+    <w:lvl w:ilvl="0" w:tplc="0409000F">
+      <w:start w:val="1"/>
+      <w:numFmt w:val="decimal"/>
+      <w:lvlText w:val="%1."/>
+      <w:lvlJc w:val="start"/>
+      <w:pPr>
+        <w:ind w:start="50.40pt" w:hanging="18pt"/>
+      </w:pPr>
+    </w:lvl>
+    <w:lvl w:ilvl="1" w:tplc="04090019" w:tentative="1">
+      <w:start w:val="1"/>
+      <w:numFmt w:val="lowerLetter"/>
+      <w:lvlText w:val="%2."/>
+      <w:lvlJc w:val="start"/>
+      <w:pPr>
+        <w:ind w:start="86.40pt" w:hanging="18pt"/>
+      </w:pPr>
+    </w:lvl>
+    <w:lvl w:ilvl="2" w:tplc="0409001B" w:tentative="1">
+      <w:start w:val="1"/>
+      <w:numFmt w:val="lowerRoman"/>
+      <w:lvlText w:val="%3."/>
+      <w:lvlJc w:val="end"/>
+      <w:pPr>
+        <w:ind w:start="122.40pt" w:hanging="9pt"/>
+      </w:pPr>
+    </w:lvl>
+    <w:lvl w:ilvl="3" w:tplc="0409000F" w:tentative="1">
+      <w:start w:val="1"/>
+      <w:numFmt w:val="decimal"/>
+      <w:lvlText w:val="%4."/>
+      <w:lvlJc w:val="start"/>
+      <w:pPr>
+        <w:ind w:start="158.40pt" w:hanging="18pt"/>
+      </w:pPr>
+    </w:lvl>
+    <w:lvl w:ilvl="4" w:tplc="04090019" w:tentative="1">
+      <w:start w:val="1"/>
+      <w:numFmt w:val="lowerLetter"/>
+      <w:lvlText w:val="%5."/>
+      <w:lvlJc w:val="start"/>
+      <w:pPr>
+        <w:ind w:start="194.40pt" w:hanging="18pt"/>
+      </w:pPr>
+    </w:lvl>
+    <w:lvl w:ilvl="5" w:tplc="0409001B" w:tentative="1">
+      <w:start w:val="1"/>
+      <w:numFmt w:val="lowerRoman"/>
+      <w:lvlText w:val="%6."/>
+      <w:lvlJc w:val="end"/>
+      <w:pPr>
+        <w:ind w:start="230.40pt" w:hanging="9pt"/>
+      </w:pPr>
+    </w:lvl>
+    <w:lvl w:ilvl="6" w:tplc="0409000F" w:tentative="1">
+      <w:start w:val="1"/>
+      <w:numFmt w:val="decimal"/>
+      <w:lvlText w:val="%7."/>
+      <w:lvlJc w:val="start"/>
+      <w:pPr>
+        <w:ind w:start="266.40pt" w:hanging="18pt"/>
+      </w:pPr>
+    </w:lvl>
+    <w:lvl w:ilvl="7" w:tplc="04090019" w:tentative="1">
+      <w:start w:val="1"/>
+      <w:numFmt w:val="lowerLetter"/>
+      <w:lvlText w:val="%8."/>
+      <w:lvlJc w:val="start"/>
+      <w:pPr>
+        <w:ind w:start="302.40pt" w:hanging="18pt"/>
+      </w:pPr>
+    </w:lvl>
+    <w:lvl w:ilvl="8" w:tplc="0409001B" w:tentative="1">
+      <w:start w:val="1"/>
+      <w:numFmt w:val="lowerRoman"/>
+      <w:lvlText w:val="%9."/>
+      <w:lvlJc w:val="end"/>
+      <w:pPr>
+        <w:ind w:start="338.40pt" w:hanging="9pt"/>
+      </w:pPr>
+    </w:lvl>
+  </w:abstractNum>
   <w:num w:numId="1" w16cid:durableId="1900745095">
+    <w:abstractNumId w:val="17"/>
+  </w:num>
+  <w:num w:numId="2" w16cid:durableId="870191183">
+    <w:abstractNumId w:val="25"/>
+  </w:num>
+  <w:num w:numId="3" w16cid:durableId="733432023">
+    <w:abstractNumId w:val="16"/>
+  </w:num>
+  <w:num w:numId="4" w16cid:durableId="628979729">
+    <w:abstractNumId w:val="22"/>
+  </w:num>
+  <w:num w:numId="5" w16cid:durableId="1602950575">
+    <w:abstractNumId w:val="22"/>
+  </w:num>
+  <w:num w:numId="6" w16cid:durableId="296227737">
+    <w:abstractNumId w:val="22"/>
+  </w:num>
+  <w:num w:numId="7" w16cid:durableId="124008371">
+    <w:abstractNumId w:val="22"/>
+  </w:num>
+  <w:num w:numId="8" w16cid:durableId="165175999">
+    <w:abstractNumId w:val="24"/>
+  </w:num>
+  <w:num w:numId="9" w16cid:durableId="1442727098">
+    <w:abstractNumId w:val="26"/>
+  </w:num>
+  <w:num w:numId="10" w16cid:durableId="493758853">
+    <w:abstractNumId w:val="18"/>
+  </w:num>
+  <w:num w:numId="11" w16cid:durableId="2142922984">
     <w:abstractNumId w:val="15"/>
   </w:num>
-  <w:num w:numId="2" w16cid:durableId="870191183">
-    <w:abstractNumId w:val="20"/>
-  </w:num>
-  <w:num w:numId="3" w16cid:durableId="733432023">
+  <w:num w:numId="12" w16cid:durableId="1447892186">
     <w:abstractNumId w:val="14"/>
-  </w:num>
-  <w:num w:numId="4" w16cid:durableId="628979729">
-    <w:abstractNumId w:val="17"/>
-  </w:num>
-  <w:num w:numId="5" w16cid:durableId="1602950575">
-    <w:abstractNumId w:val="17"/>
-  </w:num>
-  <w:num w:numId="6" w16cid:durableId="296227737">
-    <w:abstractNumId w:val="17"/>
-  </w:num>
-  <w:num w:numId="7" w16cid:durableId="124008371">
-    <w:abstractNumId w:val="17"/>
-  </w:num>
-  <w:num w:numId="8" w16cid:durableId="165175999">
-    <w:abstractNumId w:val="19"/>
-  </w:num>
-  <w:num w:numId="9" w16cid:durableId="1442727098">
-    <w:abstractNumId w:val="21"/>
-  </w:num>
-  <w:num w:numId="10" w16cid:durableId="493758853">
-    <w:abstractNumId w:val="16"/>
-  </w:num>
-  <w:num w:numId="11" w16cid:durableId="2142922984">
-    <w:abstractNumId w:val="13"/>
-  </w:num>
-  <w:num w:numId="12" w16cid:durableId="1447892186">
-    <w:abstractNumId w:val="12"/>
   </w:num>
   <w:num w:numId="13" w16cid:durableId="1430734713">
     <w:abstractNumId w:val="0"/>
@@ -3897,10 +7416,28 @@
     <w:abstractNumId w:val="1"/>
   </w:num>
   <w:num w:numId="24" w16cid:durableId="923801681">
-    <w:abstractNumId w:val="18"/>
+    <w:abstractNumId w:val="23"/>
   </w:num>
   <w:num w:numId="25" w16cid:durableId="1601838395">
+    <w:abstractNumId w:val="12"/>
+  </w:num>
+  <w:num w:numId="26" w16cid:durableId="922641306">
+    <w:abstractNumId w:val="20"/>
+  </w:num>
+  <w:num w:numId="27" w16cid:durableId="20203164">
     <w:abstractNumId w:val="11"/>
+  </w:num>
+  <w:num w:numId="28" w16cid:durableId="1346597177">
+    <w:abstractNumId w:val="27"/>
+  </w:num>
+  <w:num w:numId="29" w16cid:durableId="382947981">
+    <w:abstractNumId w:val="21"/>
+  </w:num>
+  <w:num w:numId="30" w16cid:durableId="1548301649">
+    <w:abstractNumId w:val="13"/>
+  </w:num>
+  <w:num w:numId="31" w16cid:durableId="398864725">
+    <w:abstractNumId w:val="19"/>
   </w:num>
 </w:numbering>
 </file>
@@ -4330,7 +7867,6 @@
   <w:style w:type="character" w:default="1" w:styleId="DefaultParagraphFont">
     <w:name w:val="Default Paragraph Font"/>
     <w:uiPriority w:val="1"/>
-    <w:semiHidden/>
     <w:unhideWhenUsed/>
   </w:style>
   <w:style w:type="table" w:default="1" w:styleId="TableNormal">
@@ -4660,6 +8196,38 @@
       </w:tblBorders>
     </w:tblPr>
   </w:style>
+  <w:style w:type="paragraph" w:styleId="ListParagraph">
+    <w:name w:val="List Paragraph"/>
+    <w:basedOn w:val="Normal"/>
+    <w:uiPriority w:val="34"/>
+    <w:qFormat/>
+    <w:rsid w:val="00790D4A"/>
+    <w:pPr>
+      <w:ind w:start="36pt"/>
+      <w:contextualSpacing/>
+    </w:pPr>
+  </w:style>
+  <w:style w:type="character" w:styleId="Hyperlink">
+    <w:name w:val="Hyperlink"/>
+    <w:basedOn w:val="DefaultParagraphFont"/>
+    <w:rsid w:val="00BC6A02"/>
+    <w:rPr>
+      <w:color w:val="0563C1" w:themeColor="hyperlink"/>
+      <w:u w:val="single"/>
+    </w:rPr>
+  </w:style>
+  <w:style w:type="character" w:styleId="UnresolvedMention">
+    <w:name w:val="Unresolved Mention"/>
+    <w:basedOn w:val="DefaultParagraphFont"/>
+    <w:uiPriority w:val="99"/>
+    <w:semiHidden/>
+    <w:unhideWhenUsed/>
+    <w:rsid w:val="00BC6A02"/>
+    <w:rPr>
+      <w:color w:val="605E5C"/>
+      <w:shd w:val="clear" w:color="auto" w:fill="E1DFDD"/>
+    </w:rPr>
+  </w:style>
 </w:styles>
 </file>
 

</xml_diff>